<commit_message>
add character count functionality
</commit_message>
<xml_diff>
--- a/specification.docx
+++ b/specification.docx
@@ -1355,18 +1355,16 @@
           <w:szCs w:val="27"/>
         </w:rPr>
       </w:pPr>
-      <w:proofErr w:type="spellStart"/>
-      <w:r>
-        <w:rPr>
-          <w:rFonts w:ascii="Georgia" w:eastAsia="宋体" w:hAnsi="Georgia" w:cs="宋体"/>
-          <w:color w:val="000000"/>
-          <w:kern w:val="0"/>
-          <w:sz w:val="27"/>
-          <w:szCs w:val="27"/>
-        </w:rPr>
-        <w:t>text_string</w:t>
-      </w:r>
-      <w:proofErr w:type="spellEnd"/>
+      <w:r>
+        <w:rPr>
+          <w:rFonts w:ascii="Georgia" w:eastAsia="宋体" w:hAnsi="Georgia" w:cs="宋体"/>
+          <w:color w:val="000000"/>
+          <w:kern w:val="0"/>
+          <w:sz w:val="27"/>
+          <w:szCs w:val="27"/>
+        </w:rPr>
+        <w:t>text</w:t>
+      </w:r>
       <w:r>
         <w:rPr>
           <w:rFonts w:ascii="Georgia" w:eastAsia="宋体" w:hAnsi="Georgia" w:cs="宋体"/>
@@ -1419,29 +1417,7 @@
           <w:sz w:val="27"/>
           <w:szCs w:val="27"/>
         </w:rPr>
-        <w:t xml:space="preserve"> (words </w:t>
-      </w:r>
-      <w:proofErr w:type="spellStart"/>
-      <w:r>
-        <w:rPr>
-          <w:rFonts w:ascii="Georgia" w:eastAsia="宋体" w:hAnsi="Georgia" w:cs="宋体"/>
-          <w:color w:val="000000"/>
-          <w:kern w:val="0"/>
-          <w:sz w:val="27"/>
-          <w:szCs w:val="27"/>
-        </w:rPr>
-        <w:t>text_string</w:t>
-      </w:r>
-      <w:proofErr w:type="spellEnd"/>
-      <w:r>
-        <w:rPr>
-          <w:rFonts w:ascii="Georgia" w:eastAsia="宋体" w:hAnsi="Georgia" w:cs="宋体"/>
-          <w:color w:val="000000"/>
-          <w:kern w:val="0"/>
-          <w:sz w:val="27"/>
-          <w:szCs w:val="27"/>
-        </w:rPr>
-        <w:t>)</w:t>
+        <w:t xml:space="preserve"> (words text)</w:t>
       </w:r>
     </w:p>
     <w:p>
@@ -1466,6 +1442,291 @@
           <w:szCs w:val="27"/>
         </w:rPr>
         <w:br/>
+      </w:r>
+      <w:r>
+        <w:rPr>
+          <w:rFonts w:ascii="Georgia" w:eastAsia="宋体" w:hAnsi="Georgia" w:cs="宋体" w:hint="eastAsia"/>
+          <w:color w:val="000000"/>
+          <w:kern w:val="0"/>
+          <w:sz w:val="27"/>
+          <w:szCs w:val="27"/>
+        </w:rPr>
+        <w:t>Function</w:t>
+      </w:r>
+      <w:r>
+        <w:rPr>
+          <w:rFonts w:ascii="Georgia" w:eastAsia="宋体" w:hAnsi="Georgia" w:cs="宋体"/>
+          <w:color w:val="000000"/>
+          <w:kern w:val="0"/>
+          <w:sz w:val="27"/>
+          <w:szCs w:val="27"/>
+        </w:rPr>
+        <w:t xml:space="preserve"> Character Count</w:t>
+      </w:r>
+    </w:p>
+    <w:p>
+      <w:pPr>
+        <w:widowControl/>
+        <w:shd w:val="clear" w:color="auto" w:fill="FFFFFF"/>
+        <w:jc w:val="left"/>
+        <w:rPr>
+          <w:rFonts w:ascii="Georgia" w:eastAsia="宋体" w:hAnsi="Georgia" w:cs="宋体"/>
+          <w:color w:val="000000"/>
+          <w:kern w:val="0"/>
+          <w:sz w:val="27"/>
+          <w:szCs w:val="27"/>
+        </w:rPr>
+      </w:pPr>
+      <w:r>
+        <w:rPr>
+          <w:rFonts w:ascii="Georgia" w:eastAsia="宋体" w:hAnsi="Georgia" w:cs="宋体"/>
+          <w:color w:val="000000"/>
+          <w:kern w:val="0"/>
+          <w:sz w:val="27"/>
+          <w:szCs w:val="27"/>
+        </w:rPr>
+        <w:t>text</w:t>
+      </w:r>
+      <w:r>
+        <w:rPr>
+          <w:rFonts w:ascii="Georgia" w:eastAsia="宋体" w:hAnsi="Georgia" w:cs="宋体"/>
+          <w:color w:val="000000"/>
+          <w:kern w:val="0"/>
+          <w:sz w:val="27"/>
+          <w:szCs w:val="27"/>
+        </w:rPr>
+        <w:t xml:space="preserve"> -&gt; num</w:t>
+      </w:r>
+    </w:p>
+    <w:p>
+      <w:pPr>
+        <w:widowControl/>
+        <w:shd w:val="clear" w:color="auto" w:fill="FFFFFF"/>
+        <w:jc w:val="left"/>
+        <w:rPr>
+          <w:rFonts w:ascii="Georgia" w:eastAsia="宋体" w:hAnsi="Georgia" w:cs="宋体"/>
+          <w:color w:val="000000"/>
+          <w:kern w:val="0"/>
+          <w:sz w:val="27"/>
+          <w:szCs w:val="27"/>
+        </w:rPr>
+      </w:pPr>
+      <w:r>
+        <w:rPr>
+          <w:rFonts w:ascii="Georgia" w:eastAsia="宋体" w:hAnsi="Georgia" w:cs="宋体"/>
+          <w:color w:val="000000"/>
+          <w:kern w:val="0"/>
+          <w:sz w:val="27"/>
+          <w:szCs w:val="27"/>
+        </w:rPr>
+        <w:t xml:space="preserve">num = </w:t>
+      </w:r>
+      <w:r>
+        <w:rPr>
+          <w:rFonts w:ascii="Segoe UI Symbol" w:eastAsia="宋体" w:hAnsi="Segoe UI Symbol" w:cs="Segoe UI Symbol"/>
+          <w:color w:val="000000"/>
+          <w:kern w:val="0"/>
+          <w:sz w:val="27"/>
+          <w:szCs w:val="27"/>
+        </w:rPr>
+        <w:t>♯</w:t>
+      </w:r>
+      <w:r>
+        <w:rPr>
+          <w:rFonts w:ascii="Georgia" w:eastAsia="宋体" w:hAnsi="Georgia" w:cs="宋体"/>
+          <w:color w:val="000000"/>
+          <w:kern w:val="0"/>
+          <w:sz w:val="27"/>
+          <w:szCs w:val="27"/>
+        </w:rPr>
+        <w:t xml:space="preserve"> (</w:t>
+      </w:r>
+      <w:r>
+        <w:rPr>
+          <w:rFonts w:ascii="Georgia" w:eastAsia="宋体" w:hAnsi="Georgia" w:cs="宋体"/>
+          <w:color w:val="000000"/>
+          <w:kern w:val="0"/>
+          <w:sz w:val="27"/>
+          <w:szCs w:val="27"/>
+        </w:rPr>
+        <w:t>character</w:t>
+      </w:r>
+      <w:r>
+        <w:rPr>
+          <w:rFonts w:ascii="Georgia" w:eastAsia="宋体" w:hAnsi="Georgia" w:cs="宋体"/>
+          <w:color w:val="000000"/>
+          <w:kern w:val="0"/>
+          <w:sz w:val="27"/>
+          <w:szCs w:val="27"/>
+        </w:rPr>
+        <w:t>s text)</w:t>
+      </w:r>
+    </w:p>
+    <w:p>
+      <w:pPr>
+        <w:widowControl/>
+        <w:shd w:val="clear" w:color="auto" w:fill="FFFFFF"/>
+        <w:jc w:val="left"/>
+        <w:rPr>
+          <w:rFonts w:ascii="Georgia" w:eastAsia="宋体" w:hAnsi="Georgia" w:cs="宋体"/>
+          <w:color w:val="000000"/>
+          <w:kern w:val="0"/>
+          <w:sz w:val="27"/>
+          <w:szCs w:val="27"/>
+        </w:rPr>
+      </w:pPr>
+    </w:p>
+    <w:p>
+      <w:pPr>
+        <w:widowControl/>
+        <w:shd w:val="clear" w:color="auto" w:fill="FFFFFF"/>
+        <w:jc w:val="left"/>
+        <w:rPr>
+          <w:rFonts w:ascii="Georgia" w:eastAsia="宋体" w:hAnsi="Georgia" w:cs="宋体"/>
+          <w:color w:val="000000"/>
+          <w:kern w:val="0"/>
+          <w:sz w:val="27"/>
+          <w:szCs w:val="27"/>
+        </w:rPr>
+      </w:pPr>
+      <w:r>
+        <w:rPr>
+          <w:rFonts w:ascii="Georgia" w:eastAsia="宋体" w:hAnsi="Georgia" w:cs="宋体" w:hint="eastAsia"/>
+          <w:color w:val="000000"/>
+          <w:kern w:val="0"/>
+          <w:sz w:val="27"/>
+          <w:szCs w:val="27"/>
+        </w:rPr>
+        <w:t>Function</w:t>
+      </w:r>
+      <w:r>
+        <w:rPr>
+          <w:rFonts w:ascii="Georgia" w:eastAsia="宋体" w:hAnsi="Georgia" w:cs="宋体"/>
+          <w:color w:val="000000"/>
+          <w:kern w:val="0"/>
+          <w:sz w:val="27"/>
+          <w:szCs w:val="27"/>
+        </w:rPr>
+        <w:t xml:space="preserve"> </w:t>
+      </w:r>
+      <w:r>
+        <w:rPr>
+          <w:rFonts w:ascii="Georgia" w:eastAsia="宋体" w:hAnsi="Georgia" w:cs="宋体"/>
+          <w:color w:val="000000"/>
+          <w:kern w:val="0"/>
+          <w:sz w:val="27"/>
+          <w:szCs w:val="27"/>
+        </w:rPr>
+        <w:t>Line</w:t>
+      </w:r>
+      <w:r>
+        <w:rPr>
+          <w:rFonts w:ascii="Georgia" w:eastAsia="宋体" w:hAnsi="Georgia" w:cs="宋体"/>
+          <w:color w:val="000000"/>
+          <w:kern w:val="0"/>
+          <w:sz w:val="27"/>
+          <w:szCs w:val="27"/>
+        </w:rPr>
+        <w:t xml:space="preserve"> Count</w:t>
+      </w:r>
+    </w:p>
+    <w:p>
+      <w:pPr>
+        <w:widowControl/>
+        <w:shd w:val="clear" w:color="auto" w:fill="FFFFFF"/>
+        <w:jc w:val="left"/>
+        <w:rPr>
+          <w:rFonts w:ascii="Georgia" w:eastAsia="宋体" w:hAnsi="Georgia" w:cs="宋体"/>
+          <w:color w:val="000000"/>
+          <w:kern w:val="0"/>
+          <w:sz w:val="27"/>
+          <w:szCs w:val="27"/>
+        </w:rPr>
+      </w:pPr>
+      <w:r>
+        <w:rPr>
+          <w:rFonts w:ascii="Georgia" w:eastAsia="宋体" w:hAnsi="Georgia" w:cs="宋体"/>
+          <w:color w:val="000000"/>
+          <w:kern w:val="0"/>
+          <w:sz w:val="27"/>
+          <w:szCs w:val="27"/>
+        </w:rPr>
+        <w:lastRenderedPageBreak/>
+        <w:t>text</w:t>
+      </w:r>
+      <w:r>
+        <w:rPr>
+          <w:rFonts w:ascii="Georgia" w:eastAsia="宋体" w:hAnsi="Georgia" w:cs="宋体"/>
+          <w:color w:val="000000"/>
+          <w:kern w:val="0"/>
+          <w:sz w:val="27"/>
+          <w:szCs w:val="27"/>
+        </w:rPr>
+        <w:t xml:space="preserve"> -&gt; num</w:t>
+      </w:r>
+    </w:p>
+    <w:p>
+      <w:pPr>
+        <w:widowControl/>
+        <w:shd w:val="clear" w:color="auto" w:fill="FFFFFF"/>
+        <w:jc w:val="left"/>
+        <w:rPr>
+          <w:rFonts w:ascii="Georgia" w:eastAsia="宋体" w:hAnsi="Georgia" w:cs="宋体"/>
+          <w:color w:val="000000"/>
+          <w:kern w:val="0"/>
+          <w:sz w:val="27"/>
+          <w:szCs w:val="27"/>
+        </w:rPr>
+      </w:pPr>
+      <w:r>
+        <w:rPr>
+          <w:rFonts w:ascii="Georgia" w:eastAsia="宋体" w:hAnsi="Georgia" w:cs="宋体"/>
+          <w:color w:val="000000"/>
+          <w:kern w:val="0"/>
+          <w:sz w:val="27"/>
+          <w:szCs w:val="27"/>
+        </w:rPr>
+        <w:t xml:space="preserve">num = </w:t>
+      </w:r>
+      <w:r>
+        <w:rPr>
+          <w:rFonts w:ascii="Segoe UI Symbol" w:eastAsia="宋体" w:hAnsi="Segoe UI Symbol" w:cs="Segoe UI Symbol"/>
+          <w:color w:val="000000"/>
+          <w:kern w:val="0"/>
+          <w:sz w:val="27"/>
+          <w:szCs w:val="27"/>
+        </w:rPr>
+        <w:t>♯</w:t>
+      </w:r>
+      <w:r>
+        <w:rPr>
+          <w:rFonts w:ascii="Georgia" w:eastAsia="宋体" w:hAnsi="Georgia" w:cs="宋体"/>
+          <w:color w:val="000000"/>
+          <w:kern w:val="0"/>
+          <w:sz w:val="27"/>
+          <w:szCs w:val="27"/>
+        </w:rPr>
+        <w:t xml:space="preserve"> (</w:t>
+      </w:r>
+      <w:r>
+        <w:rPr>
+          <w:rFonts w:ascii="Georgia" w:eastAsia="宋体" w:hAnsi="Georgia" w:cs="宋体"/>
+          <w:color w:val="000000"/>
+          <w:kern w:val="0"/>
+          <w:sz w:val="27"/>
+          <w:szCs w:val="27"/>
+        </w:rPr>
+        <w:t>line</w:t>
+      </w:r>
+      <w:r>
+        <w:rPr>
+          <w:rFonts w:ascii="Georgia" w:eastAsia="宋体" w:hAnsi="Georgia" w:cs="宋体"/>
+          <w:color w:val="000000"/>
+          <w:kern w:val="0"/>
+          <w:sz w:val="27"/>
+          <w:szCs w:val="27"/>
+        </w:rPr>
+        <w:t>s text)</w:t>
       </w:r>
     </w:p>
     <w:p/>

</xml_diff>

<commit_message>
add sprint 2 and 3 to specification
</commit_message>
<xml_diff>
--- a/specification.docx
+++ b/specification.docx
@@ -1,6 +1,6 @@
 
 <file path=word/document.xml><?xml version="1.0" encoding="utf-8"?>
-<w:document xmlns:wpc="http://schemas.microsoft.com/office/word/2010/wordprocessingCanvas" xmlns:cx="http://schemas.microsoft.com/office/drawing/2014/chartex" xmlns:cx1="http://schemas.microsoft.com/office/drawing/2015/9/8/chartex" xmlns:cx2="http://schemas.microsoft.com/office/drawing/2015/10/21/chartex" xmlns:cx3="http://schemas.microsoft.com/office/drawing/2016/5/9/chartex" xmlns:cx4="http://schemas.microsoft.com/office/drawing/2016/5/10/chartex" xmlns:cx5="http://schemas.microsoft.com/office/drawing/2016/5/11/chartex" xmlns:cx6="http://schemas.microsoft.com/office/drawing/2016/5/12/chartex" xmlns:cx7="http://schemas.microsoft.com/office/drawing/2016/5/13/chartex" xmlns:cx8="http://schemas.microsoft.com/office/drawing/2016/5/14/chartex" xmlns:mc="http://schemas.openxmlformats.org/markup-compatibility/2006" xmlns:aink="http://schemas.microsoft.com/office/drawing/2016/ink" xmlns:am3d="http://schemas.microsoft.com/office/drawing/2017/model3d" xmlns:o="urn:schemas-microsoft-com:office:office" xmlns:r="http://schemas.openxmlformats.org/officeDocument/2006/relationships" xmlns:m="http://schemas.openxmlformats.org/officeDocument/2006/math" xmlns:v="urn:schemas-microsoft-com:vml" xmlns:wp14="http://schemas.microsoft.com/office/word/2010/wordprocessingDrawing" xmlns:wp="http://schemas.openxmlformats.org/drawingml/2006/wordprocessingDrawing" xmlns:w10="urn:schemas-microsoft-com:office:word" xmlns:w="http://schemas.openxmlformats.org/wordprocessingml/2006/main" xmlns:w14="http://schemas.microsoft.com/office/word/2010/wordml" xmlns:w15="http://schemas.microsoft.com/office/word/2012/wordml" xmlns:w16cex="http://schemas.microsoft.com/office/word/2018/wordml/cex" xmlns:w16cid="http://schemas.microsoft.com/office/word/2016/wordml/cid" xmlns:w16="http://schemas.microsoft.com/office/word/2018/wordml" xmlns:w16se="http://schemas.microsoft.com/office/word/2015/wordml/symex" xmlns:wpg="http://schemas.microsoft.com/office/word/2010/wordprocessingGroup" xmlns:wpi="http://schemas.microsoft.com/office/word/2010/wordprocessingInk" xmlns:wne="http://schemas.microsoft.com/office/word/2006/wordml" xmlns:wps="http://schemas.microsoft.com/office/word/2010/wordprocessingShape" mc:Ignorable="w14 w15 w16se w16cid w16 w16cex wp14">
+<w:document xmlns:wpc="http://schemas.microsoft.com/office/word/2010/wordprocessingCanvas" xmlns:cx="http://schemas.microsoft.com/office/drawing/2014/chartex" xmlns:cx1="http://schemas.microsoft.com/office/drawing/2015/9/8/chartex" xmlns:cx2="http://schemas.microsoft.com/office/drawing/2015/10/21/chartex" xmlns:cx3="http://schemas.microsoft.com/office/drawing/2016/5/9/chartex" xmlns:cx4="http://schemas.microsoft.com/office/drawing/2016/5/10/chartex" xmlns:cx5="http://schemas.microsoft.com/office/drawing/2016/5/11/chartex" xmlns:cx6="http://schemas.microsoft.com/office/drawing/2016/5/12/chartex" xmlns:cx7="http://schemas.microsoft.com/office/drawing/2016/5/13/chartex" xmlns:cx8="http://schemas.microsoft.com/office/drawing/2016/5/14/chartex" xmlns:mc="http://schemas.openxmlformats.org/markup-compatibility/2006" xmlns:aink="http://schemas.microsoft.com/office/drawing/2016/ink" xmlns:am3d="http://schemas.microsoft.com/office/drawing/2017/model3d" xmlns:o="urn:schemas-microsoft-com:office:office" xmlns:r="http://schemas.openxmlformats.org/officeDocument/2006/relationships" xmlns:m="http://schemas.openxmlformats.org/officeDocument/2006/math" xmlns:v="urn:schemas-microsoft-com:vml" xmlns:wp14="http://schemas.microsoft.com/office/word/2010/wordprocessingDrawing" xmlns:wp="http://schemas.openxmlformats.org/drawingml/2006/wordprocessingDrawing" xmlns:w10="urn:schemas-microsoft-com:office:word" xmlns:w="http://schemas.openxmlformats.org/wordprocessingml/2006/main" xmlns:w14="http://schemas.microsoft.com/office/word/2010/wordml" xmlns:w15="http://schemas.microsoft.com/office/word/2012/wordml" xmlns:w16cex="http://schemas.microsoft.com/office/word/2018/wordml/cex" xmlns:w16cid="http://schemas.microsoft.com/office/word/2016/wordml/cid" xmlns:w16="http://schemas.microsoft.com/office/word/2018/wordml" xmlns:w16sdtdh="http://schemas.microsoft.com/office/word/2020/wordml/sdtdatahash" xmlns:w16se="http://schemas.microsoft.com/office/word/2015/wordml/symex" xmlns:wpg="http://schemas.microsoft.com/office/word/2010/wordprocessingGroup" xmlns:wpi="http://schemas.microsoft.com/office/word/2010/wordprocessingInk" xmlns:wne="http://schemas.microsoft.com/office/word/2006/wordml" xmlns:wps="http://schemas.microsoft.com/office/word/2010/wordprocessingShape" mc:Ignorable="w14 w15 w16se w16cid w16 w16cex w16sdtdh wp14">
   <w:body>
     <w:p>
       <w:pPr>
@@ -87,113 +87,54 @@
           <w:szCs w:val="27"/>
         </w:rPr>
       </w:pPr>
-      <w:proofErr w:type="gramStart"/>
-      <w:r>
-        <w:rPr>
-          <w:rFonts w:ascii="Georgia" w:eastAsia="宋体" w:hAnsi="Georgia" w:cs="宋体"/>
-          <w:color w:val="000000"/>
-          <w:kern w:val="0"/>
-          <w:sz w:val="27"/>
-          <w:szCs w:val="27"/>
-        </w:rPr>
-        <w:t>document ::=</w:t>
-      </w:r>
-      <w:proofErr w:type="gramEnd"/>
-      <w:r>
-        <w:rPr>
-          <w:rFonts w:ascii="Georgia" w:eastAsia="宋体" w:hAnsi="Georgia" w:cs="宋体"/>
-          <w:color w:val="000000"/>
-          <w:kern w:val="0"/>
-          <w:sz w:val="27"/>
-          <w:szCs w:val="27"/>
-        </w:rPr>
-        <w:t xml:space="preserve"> import &lt;</w:t>
-      </w:r>
-      <w:proofErr w:type="spellStart"/>
-      <w:r>
-        <w:rPr>
-          <w:rFonts w:ascii="Georgia" w:eastAsia="宋体" w:hAnsi="Georgia" w:cs="宋体"/>
-          <w:color w:val="000000"/>
-          <w:kern w:val="0"/>
-          <w:sz w:val="27"/>
-          <w:szCs w:val="27"/>
-        </w:rPr>
-        <w:t>doc_name</w:t>
-      </w:r>
-      <w:proofErr w:type="spellEnd"/>
-      <w:r>
-        <w:rPr>
-          <w:rFonts w:ascii="Georgia" w:eastAsia="宋体" w:hAnsi="Georgia" w:cs="宋体"/>
-          <w:color w:val="000000"/>
-          <w:kern w:val="0"/>
-          <w:sz w:val="27"/>
-          <w:szCs w:val="27"/>
-        </w:rPr>
-        <w:t>&gt;</w:t>
-      </w:r>
-    </w:p>
-    <w:p>
-      <w:pPr>
-        <w:widowControl/>
-        <w:shd w:val="clear" w:color="auto" w:fill="FFFFFF"/>
-        <w:jc w:val="left"/>
-        <w:rPr>
-          <w:rFonts w:ascii="Georgia" w:eastAsia="宋体" w:hAnsi="Georgia" w:cs="宋体"/>
-          <w:color w:val="000000"/>
-          <w:kern w:val="0"/>
-          <w:sz w:val="27"/>
-          <w:szCs w:val="27"/>
-        </w:rPr>
-      </w:pPr>
-      <w:proofErr w:type="spellStart"/>
-      <w:proofErr w:type="gramStart"/>
-      <w:r>
-        <w:rPr>
-          <w:rFonts w:ascii="Georgia" w:eastAsia="宋体" w:hAnsi="Georgia" w:cs="宋体"/>
-          <w:color w:val="000000"/>
-          <w:kern w:val="0"/>
-          <w:sz w:val="27"/>
-          <w:szCs w:val="27"/>
-        </w:rPr>
-        <w:t>char</w:t>
-      </w:r>
-      <w:proofErr w:type="spellEnd"/>
-      <w:r>
-        <w:rPr>
-          <w:rFonts w:ascii="Georgia" w:eastAsia="宋体" w:hAnsi="Georgia" w:cs="宋体"/>
-          <w:color w:val="000000"/>
-          <w:kern w:val="0"/>
-          <w:sz w:val="27"/>
-          <w:szCs w:val="27"/>
-        </w:rPr>
-        <w:t xml:space="preserve"> ::=</w:t>
-      </w:r>
-      <w:proofErr w:type="gramEnd"/>
-      <w:r>
-        <w:rPr>
-          <w:rFonts w:ascii="Georgia" w:eastAsia="宋体" w:hAnsi="Georgia" w:cs="宋体"/>
-          <w:color w:val="000000"/>
-          <w:kern w:val="0"/>
-          <w:sz w:val="27"/>
-          <w:szCs w:val="27"/>
-        </w:rPr>
-        <w:t xml:space="preserve"> "all characters"</w:t>
-      </w:r>
-    </w:p>
-    <w:p>
-      <w:pPr>
-        <w:widowControl/>
-        <w:shd w:val="clear" w:color="auto" w:fill="FFFFFF"/>
-        <w:jc w:val="left"/>
-        <w:rPr>
-          <w:rFonts w:ascii="Georgia" w:eastAsia="宋体" w:hAnsi="Georgia" w:cs="宋体"/>
-          <w:color w:val="000000"/>
-          <w:kern w:val="0"/>
-          <w:sz w:val="27"/>
-          <w:szCs w:val="27"/>
-        </w:rPr>
-      </w:pPr>
-      <w:proofErr w:type="gramStart"/>
+      <w:r>
+        <w:rPr>
+          <w:rFonts w:ascii="Georgia" w:eastAsia="宋体" w:hAnsi="Georgia" w:cs="宋体"/>
+          <w:color w:val="000000"/>
+          <w:kern w:val="0"/>
+          <w:sz w:val="27"/>
+          <w:szCs w:val="27"/>
+        </w:rPr>
+        <w:t>document ::= import &lt;doc_name&gt;</w:t>
+      </w:r>
+    </w:p>
+    <w:p>
+      <w:pPr>
+        <w:widowControl/>
+        <w:shd w:val="clear" w:color="auto" w:fill="FFFFFF"/>
+        <w:jc w:val="left"/>
+        <w:rPr>
+          <w:rFonts w:ascii="Georgia" w:eastAsia="宋体" w:hAnsi="Georgia" w:cs="宋体"/>
+          <w:color w:val="000000"/>
+          <w:kern w:val="0"/>
+          <w:sz w:val="27"/>
+          <w:szCs w:val="27"/>
+        </w:rPr>
+      </w:pPr>
+      <w:r>
+        <w:rPr>
+          <w:rFonts w:ascii="Georgia" w:eastAsia="宋体" w:hAnsi="Georgia" w:cs="宋体"/>
+          <w:color w:val="000000"/>
+          <w:kern w:val="0"/>
+          <w:sz w:val="27"/>
+          <w:szCs w:val="27"/>
+        </w:rPr>
+        <w:t>char ::= "all characters"</w:t>
+      </w:r>
+    </w:p>
+    <w:p>
+      <w:pPr>
+        <w:widowControl/>
+        <w:shd w:val="clear" w:color="auto" w:fill="FFFFFF"/>
+        <w:jc w:val="left"/>
+        <w:rPr>
+          <w:rFonts w:ascii="Georgia" w:eastAsia="宋体" w:hAnsi="Georgia" w:cs="宋体"/>
+          <w:color w:val="000000"/>
+          <w:kern w:val="0"/>
+          <w:sz w:val="27"/>
+          <w:szCs w:val="27"/>
+        </w:rPr>
+      </w:pPr>
       <w:r>
         <w:rPr>
           <w:rFonts w:ascii="Georgia" w:eastAsia="宋体" w:hAnsi="Georgia" w:cs="宋体"/>
@@ -212,18 +153,7 @@
           <w:sz w:val="27"/>
           <w:szCs w:val="27"/>
         </w:rPr>
-        <w:t xml:space="preserve"> ::=</w:t>
-      </w:r>
-      <w:proofErr w:type="gramEnd"/>
-      <w:r>
-        <w:rPr>
-          <w:rFonts w:ascii="Georgia" w:eastAsia="宋体" w:hAnsi="Georgia" w:cs="宋体"/>
-          <w:color w:val="000000"/>
-          <w:kern w:val="0"/>
-          <w:sz w:val="27"/>
-          <w:szCs w:val="27"/>
-        </w:rPr>
-        <w:t xml:space="preserve"> space,</w:t>
+        <w:t xml:space="preserve"> ::= space,</w:t>
       </w:r>
     </w:p>
     <w:p>
@@ -289,63 +219,97 @@
           <w:szCs w:val="27"/>
         </w:rPr>
       </w:pPr>
-      <w:proofErr w:type="gramStart"/>
-      <w:r>
-        <w:rPr>
-          <w:rFonts w:ascii="Georgia" w:eastAsia="宋体" w:hAnsi="Georgia" w:cs="宋体"/>
-          <w:color w:val="000000"/>
-          <w:kern w:val="0"/>
-          <w:sz w:val="27"/>
-          <w:szCs w:val="27"/>
-        </w:rPr>
-        <w:t>text ::=</w:t>
-      </w:r>
-      <w:proofErr w:type="gramEnd"/>
-      <w:r>
-        <w:rPr>
-          <w:rFonts w:ascii="Georgia" w:eastAsia="宋体" w:hAnsi="Georgia" w:cs="宋体"/>
-          <w:color w:val="000000"/>
-          <w:kern w:val="0"/>
-          <w:sz w:val="27"/>
-          <w:szCs w:val="27"/>
-        </w:rPr>
-        <w:t xml:space="preserve"> seq char </w:t>
-      </w:r>
-    </w:p>
-    <w:p>
-      <w:pPr>
-        <w:widowControl/>
-        <w:shd w:val="clear" w:color="auto" w:fill="FFFFFF"/>
-        <w:jc w:val="left"/>
-        <w:rPr>
-          <w:rFonts w:ascii="Georgia" w:eastAsia="宋体" w:hAnsi="Georgia" w:cs="宋体"/>
-          <w:color w:val="000000"/>
-          <w:kern w:val="0"/>
-          <w:sz w:val="27"/>
-          <w:szCs w:val="27"/>
-        </w:rPr>
-      </w:pPr>
-      <w:proofErr w:type="gramStart"/>
-      <w:r>
-        <w:rPr>
-          <w:rFonts w:ascii="Georgia" w:eastAsia="宋体" w:hAnsi="Georgia" w:cs="宋体"/>
-          <w:color w:val="000000"/>
-          <w:kern w:val="0"/>
-          <w:sz w:val="27"/>
-          <w:szCs w:val="27"/>
-        </w:rPr>
-        <w:t>word ::=</w:t>
-      </w:r>
-      <w:proofErr w:type="gramEnd"/>
-      <w:r>
-        <w:rPr>
-          <w:rFonts w:ascii="Georgia" w:eastAsia="宋体" w:hAnsi="Georgia" w:cs="宋体"/>
-          <w:color w:val="000000"/>
-          <w:kern w:val="0"/>
-          <w:sz w:val="27"/>
-          <w:szCs w:val="27"/>
-        </w:rPr>
-        <w:t xml:space="preserve"> seq1 (char \ blank)</w:t>
+      <w:r>
+        <w:rPr>
+          <w:rFonts w:ascii="Georgia" w:eastAsia="宋体" w:hAnsi="Georgia" w:cs="宋体"/>
+          <w:color w:val="000000"/>
+          <w:kern w:val="0"/>
+          <w:sz w:val="27"/>
+          <w:szCs w:val="27"/>
+        </w:rPr>
+        <w:t xml:space="preserve">text ::= seq char </w:t>
+      </w:r>
+    </w:p>
+    <w:p>
+      <w:pPr>
+        <w:widowControl/>
+        <w:shd w:val="clear" w:color="auto" w:fill="FFFFFF"/>
+        <w:jc w:val="left"/>
+        <w:rPr>
+          <w:rFonts w:ascii="Georgia" w:eastAsia="宋体" w:hAnsi="Georgia" w:cs="宋体"/>
+          <w:color w:val="000000"/>
+          <w:kern w:val="0"/>
+          <w:sz w:val="27"/>
+          <w:szCs w:val="27"/>
+        </w:rPr>
+      </w:pPr>
+      <w:r>
+        <w:rPr>
+          <w:rFonts w:ascii="Georgia" w:eastAsia="宋体" w:hAnsi="Georgia" w:cs="宋体"/>
+          <w:color w:val="000000"/>
+          <w:kern w:val="0"/>
+          <w:sz w:val="27"/>
+          <w:szCs w:val="27"/>
+        </w:rPr>
+        <w:t>word ::= seq1 (char \ blank)</w:t>
+      </w:r>
+    </w:p>
+    <w:p>
+      <w:pPr>
+        <w:widowControl/>
+        <w:shd w:val="clear" w:color="auto" w:fill="FFFFFF"/>
+        <w:jc w:val="left"/>
+        <w:rPr>
+          <w:rFonts w:ascii="Georgia" w:eastAsia="宋体" w:hAnsi="Georgia" w:cs="宋体"/>
+          <w:color w:val="000000"/>
+          <w:kern w:val="0"/>
+          <w:sz w:val="27"/>
+          <w:szCs w:val="27"/>
+        </w:rPr>
+      </w:pPr>
+      <w:r>
+        <w:rPr>
+          <w:rFonts w:ascii="Georgia" w:eastAsia="宋体" w:hAnsi="Georgia" w:cs="宋体" w:hint="eastAsia"/>
+          <w:color w:val="000000"/>
+          <w:kern w:val="0"/>
+          <w:sz w:val="27"/>
+          <w:szCs w:val="27"/>
+        </w:rPr>
+        <w:t>t</w:t>
+      </w:r>
+      <w:r>
+        <w:rPr>
+          <w:rFonts w:ascii="Georgia" w:eastAsia="宋体" w:hAnsi="Georgia" w:cs="宋体"/>
+          <w:color w:val="000000"/>
+          <w:kern w:val="0"/>
+          <w:sz w:val="27"/>
+          <w:szCs w:val="27"/>
+        </w:rPr>
+        <w:t>arget ?: word</w:t>
+      </w:r>
+    </w:p>
+    <w:p>
+      <w:pPr>
+        <w:widowControl/>
+        <w:shd w:val="clear" w:color="auto" w:fill="FFFFFF"/>
+        <w:jc w:val="left"/>
+        <w:rPr>
+          <w:rFonts w:ascii="Georgia" w:eastAsia="宋体" w:hAnsi="Georgia" w:cs="宋体"/>
+          <w:color w:val="000000"/>
+          <w:kern w:val="0"/>
+          <w:sz w:val="27"/>
+          <w:szCs w:val="27"/>
+        </w:rPr>
+      </w:pPr>
+      <w:r>
+        <w:rPr>
+          <w:rFonts w:ascii="Georgia" w:eastAsia="宋体" w:hAnsi="Georgia" w:cs="宋体"/>
+          <w:color w:val="000000"/>
+          <w:kern w:val="0"/>
+          <w:sz w:val="27"/>
+          <w:szCs w:val="27"/>
+        </w:rPr>
+        <w:t xml:space="preserve">new ?: word </w:t>
       </w:r>
     </w:p>
     <w:p>
@@ -453,42 +417,74 @@
           <w:szCs w:val="27"/>
         </w:rPr>
       </w:pPr>
-      <w:proofErr w:type="spellStart"/>
-      <w:proofErr w:type="gramStart"/>
-      <w:r>
-        <w:rPr>
-          <w:rFonts w:ascii="Georgia" w:eastAsia="宋体" w:hAnsi="Georgia" w:cs="宋体"/>
-          <w:color w:val="000000"/>
-          <w:kern w:val="0"/>
-          <w:sz w:val="27"/>
-          <w:szCs w:val="27"/>
-        </w:rPr>
-        <w:t>l,r</w:t>
-      </w:r>
-      <w:proofErr w:type="spellEnd"/>
-      <w:proofErr w:type="gramEnd"/>
-      <w:r>
-        <w:rPr>
-          <w:rFonts w:ascii="Georgia" w:eastAsia="宋体" w:hAnsi="Georgia" w:cs="宋体"/>
-          <w:color w:val="000000"/>
-          <w:kern w:val="0"/>
-          <w:sz w:val="27"/>
-          <w:szCs w:val="27"/>
-        </w:rPr>
-        <w:t xml:space="preserve"> == </w:t>
-      </w:r>
-      <w:proofErr w:type="spellStart"/>
-      <w:r>
-        <w:rPr>
-          <w:rFonts w:ascii="Georgia" w:eastAsia="宋体" w:hAnsi="Georgia" w:cs="宋体"/>
-          <w:color w:val="000000"/>
-          <w:kern w:val="0"/>
-          <w:sz w:val="27"/>
-          <w:szCs w:val="27"/>
-        </w:rPr>
-        <w:t>text_string</w:t>
-      </w:r>
-      <w:proofErr w:type="spellEnd"/>
+      <w:r>
+        <w:rPr>
+          <w:rFonts w:ascii="Georgia" w:eastAsia="宋体" w:hAnsi="Georgia" w:cs="宋体"/>
+          <w:color w:val="000000"/>
+          <w:kern w:val="0"/>
+          <w:sz w:val="27"/>
+          <w:szCs w:val="27"/>
+        </w:rPr>
+        <w:t>l,r == text_string</w:t>
+      </w:r>
+    </w:p>
+    <w:p>
+      <w:pPr>
+        <w:widowControl/>
+        <w:shd w:val="clear" w:color="auto" w:fill="FFFFFF"/>
+        <w:jc w:val="left"/>
+        <w:rPr>
+          <w:rFonts w:ascii="Georgia" w:eastAsia="宋体" w:hAnsi="Georgia" w:cs="宋体"/>
+          <w:color w:val="000000"/>
+          <w:kern w:val="0"/>
+          <w:sz w:val="27"/>
+          <w:szCs w:val="27"/>
+        </w:rPr>
+      </w:pPr>
+      <w:r>
+        <w:rPr>
+          <w:rFonts w:ascii="Georgia" w:eastAsia="宋体" w:hAnsi="Georgia" w:cs="宋体"/>
+          <w:color w:val="000000"/>
+          <w:kern w:val="0"/>
+          <w:sz w:val="27"/>
+          <w:szCs w:val="27"/>
+        </w:rPr>
+        <w:t>tgt == target</w:t>
+      </w:r>
+    </w:p>
+    <w:p>
+      <w:pPr>
+        <w:widowControl/>
+        <w:shd w:val="clear" w:color="auto" w:fill="FFFFFF"/>
+        <w:jc w:val="left"/>
+        <w:rPr>
+          <w:rFonts w:ascii="Georgia" w:eastAsia="宋体" w:hAnsi="Georgia" w:cs="宋体"/>
+          <w:color w:val="000000"/>
+          <w:kern w:val="0"/>
+          <w:sz w:val="27"/>
+          <w:szCs w:val="27"/>
+        </w:rPr>
+      </w:pPr>
+      <w:r>
+        <w:rPr>
+          <w:rFonts w:ascii="Georgia" w:eastAsia="宋体" w:hAnsi="Georgia" w:cs="宋体" w:hint="eastAsia"/>
+          <w:color w:val="000000"/>
+          <w:kern w:val="0"/>
+          <w:sz w:val="27"/>
+          <w:szCs w:val="27"/>
+        </w:rPr>
+        <w:t>n</w:t>
+      </w:r>
+      <w:r>
+        <w:rPr>
+          <w:rFonts w:ascii="Georgia" w:eastAsia="宋体" w:hAnsi="Georgia" w:cs="宋体"/>
+          <w:color w:val="000000"/>
+          <w:kern w:val="0"/>
+          <w:sz w:val="27"/>
+          <w:szCs w:val="27"/>
+        </w:rPr>
+        <w:t>ew == new</w:t>
+      </w:r>
     </w:p>
     <w:p>
       <w:pPr>
@@ -685,7 +681,17 @@
           <w:sz w:val="27"/>
           <w:szCs w:val="27"/>
         </w:rPr>
-        <w:t>&lt;&gt; then &lt;&gt;</w:t>
+        <w:t xml:space="preserve">&lt;&gt; then </w:t>
+      </w:r>
+      <w:r>
+        <w:rPr>
+          <w:rFonts w:ascii="MS Gothic" w:eastAsia="MS Gothic" w:hAnsi="MS Gothic" w:cs="MS Gothic" w:hint="eastAsia"/>
+          <w:color w:val="000000"/>
+          <w:kern w:val="0"/>
+          <w:sz w:val="27"/>
+          <w:szCs w:val="27"/>
+        </w:rPr>
+        <w:t>∅</w:t>
       </w:r>
     </w:p>
     <w:p>
@@ -749,7 +755,17 @@
           <w:sz w:val="27"/>
           <w:szCs w:val="27"/>
         </w:rPr>
-        <w:t xml:space="preserve"> then &lt;&gt;</w:t>
+        <w:t xml:space="preserve"> then </w:t>
+      </w:r>
+      <w:r>
+        <w:rPr>
+          <w:rFonts w:ascii="MS Gothic" w:eastAsia="MS Gothic" w:hAnsi="MS Gothic" w:cs="MS Gothic" w:hint="eastAsia"/>
+          <w:color w:val="000000"/>
+          <w:kern w:val="0"/>
+          <w:sz w:val="27"/>
+          <w:szCs w:val="27"/>
+        </w:rPr>
+        <w:t>∅</w:t>
       </w:r>
     </w:p>
     <w:p>
@@ -803,7 +819,47 @@
           <w:sz w:val="27"/>
           <w:szCs w:val="27"/>
         </w:rPr>
-        <w:t>w then &lt;w&gt;</w:t>
+        <w:t xml:space="preserve">w then </w:t>
+      </w:r>
+      <w:r>
+        <w:rPr>
+          <w:rFonts w:ascii="Georgia" w:eastAsia="宋体" w:hAnsi="Georgia" w:cs="宋体" w:hint="eastAsia"/>
+          <w:color w:val="000000"/>
+          <w:kern w:val="0"/>
+          <w:sz w:val="27"/>
+          <w:szCs w:val="27"/>
+        </w:rPr>
+        <w:t>{</w:t>
+      </w:r>
+      <w:r>
+        <w:rPr>
+          <w:rFonts w:ascii="Georgia" w:eastAsia="宋体" w:hAnsi="Georgia" w:cs="宋体"/>
+          <w:color w:val="000000"/>
+          <w:kern w:val="0"/>
+          <w:sz w:val="27"/>
+          <w:szCs w:val="27"/>
+        </w:rPr>
+        <w:t xml:space="preserve"> </w:t>
+      </w:r>
+      <w:r>
+        <w:rPr>
+          <w:rFonts w:ascii="Georgia" w:eastAsia="宋体" w:hAnsi="Georgia" w:cs="宋体"/>
+          <w:color w:val="000000"/>
+          <w:kern w:val="0"/>
+          <w:sz w:val="27"/>
+          <w:szCs w:val="27"/>
+        </w:rPr>
+        <w:t>w</w:t>
+      </w:r>
+      <w:r>
+        <w:rPr>
+          <w:rFonts w:ascii="Georgia" w:eastAsia="宋体" w:hAnsi="Georgia" w:cs="宋体" w:hint="eastAsia"/>
+          <w:color w:val="000000"/>
+          <w:kern w:val="0"/>
+          <w:sz w:val="27"/>
+          <w:szCs w:val="27"/>
+        </w:rPr>
+        <w:t xml:space="preserve"> }</w:t>
       </w:r>
     </w:p>
     <w:p>
@@ -849,7 +905,6 @@
         </w:rPr>
         <w:t xml:space="preserve"> </w:t>
       </w:r>
-      <w:proofErr w:type="spellStart"/>
       <w:r>
         <w:rPr>
           <w:rFonts w:ascii="Georgia" w:eastAsia="宋体" w:hAnsi="Georgia" w:cs="宋体"/>
@@ -868,9 +923,123 @@
           <w:sz w:val="27"/>
           <w:szCs w:val="27"/>
         </w:rPr>
+        <w:t xml:space="preserve">r then </w:t>
+      </w:r>
+      <w:r>
+        <w:rPr>
+          <w:rFonts w:ascii="Georgia" w:eastAsia="宋体" w:hAnsi="Georgia" w:cs="宋体"/>
+          <w:color w:val="000000"/>
+          <w:kern w:val="0"/>
+          <w:sz w:val="27"/>
+          <w:szCs w:val="27"/>
+          <w:shd w:val="clear" w:color="auto" w:fill="FFFFFF"/>
+        </w:rPr>
+        <w:t>Word Split</w:t>
+      </w:r>
+      <w:r>
+        <w:rPr>
+          <w:rFonts w:ascii="Georgia" w:eastAsia="宋体" w:hAnsi="Georgia" w:cs="宋体"/>
+          <w:color w:val="000000"/>
+          <w:kern w:val="0"/>
+          <w:sz w:val="27"/>
+          <w:szCs w:val="27"/>
+        </w:rPr>
+        <w:t xml:space="preserve"> </w:t>
+      </w:r>
+      <w:r>
+        <w:rPr>
+          <w:rFonts w:ascii="Georgia" w:eastAsia="宋体" w:hAnsi="Georgia" w:cs="宋体" w:hint="eastAsia"/>
+          <w:color w:val="000000"/>
+          <w:kern w:val="0"/>
+          <w:sz w:val="27"/>
+          <w:szCs w:val="27"/>
+        </w:rPr>
+        <w:t>(</w:t>
+      </w:r>
+      <w:r>
+        <w:rPr>
+          <w:rFonts w:ascii="Georgia" w:eastAsia="宋体" w:hAnsi="Georgia" w:cs="宋体"/>
+          <w:color w:val="000000"/>
+          <w:kern w:val="0"/>
+          <w:sz w:val="27"/>
+          <w:szCs w:val="27"/>
+        </w:rPr>
         <w:t>r</w:t>
       </w:r>
-      <w:proofErr w:type="spellEnd"/>
+      <w:r>
+        <w:rPr>
+          <w:rFonts w:ascii="Georgia" w:eastAsia="宋体" w:hAnsi="Georgia" w:cs="宋体"/>
+          <w:color w:val="000000"/>
+          <w:kern w:val="0"/>
+          <w:sz w:val="27"/>
+          <w:szCs w:val="27"/>
+        </w:rPr>
+        <w:t>)</w:t>
+      </w:r>
+    </w:p>
+    <w:p>
+      <w:pPr>
+        <w:widowControl/>
+        <w:shd w:val="clear" w:color="auto" w:fill="FFFFFF"/>
+        <w:jc w:val="left"/>
+        <w:rPr>
+          <w:rFonts w:ascii="Georgia" w:eastAsia="宋体" w:hAnsi="Georgia" w:cs="宋体"/>
+          <w:color w:val="000000"/>
+          <w:kern w:val="0"/>
+          <w:sz w:val="27"/>
+          <w:szCs w:val="27"/>
+        </w:rPr>
+      </w:pPr>
+      <w:r>
+        <w:rPr>
+          <w:rFonts w:ascii="Georgia" w:eastAsia="宋体" w:hAnsi="Georgia" w:cs="宋体"/>
+          <w:color w:val="000000"/>
+          <w:kern w:val="0"/>
+          <w:sz w:val="27"/>
+          <w:szCs w:val="27"/>
+        </w:rPr>
+        <w:t xml:space="preserve">if words </w:t>
+      </w:r>
+      <w:r>
+        <w:rPr>
+          <w:rFonts w:ascii="Georgia" w:eastAsia="宋体" w:hAnsi="Georgia" w:cs="宋体" w:hint="eastAsia"/>
+          <w:color w:val="000000"/>
+          <w:kern w:val="0"/>
+          <w:sz w:val="27"/>
+          <w:szCs w:val="27"/>
+        </w:rPr>
+        <w:t>=</w:t>
+      </w:r>
+      <w:r>
+        <w:rPr>
+          <w:rFonts w:ascii="Georgia" w:eastAsia="宋体" w:hAnsi="Georgia" w:cs="宋体"/>
+          <w:color w:val="000000"/>
+          <w:kern w:val="0"/>
+          <w:sz w:val="27"/>
+          <w:szCs w:val="27"/>
+        </w:rPr>
+        <w:t xml:space="preserve"> </w:t>
+      </w:r>
+      <w:r>
+        <w:rPr>
+          <w:rFonts w:ascii="Georgia" w:eastAsia="宋体" w:hAnsi="Georgia" w:cs="宋体"/>
+          <w:color w:val="000000"/>
+          <w:kern w:val="0"/>
+          <w:sz w:val="27"/>
+          <w:szCs w:val="27"/>
+        </w:rPr>
+        <w:t>l</w:t>
+      </w:r>
+      <w:r>
+        <w:rPr>
+          <w:rFonts w:ascii="Georgia" w:eastAsia="宋体" w:hAnsi="Georgia" w:cs="宋体"/>
+          <w:color w:val="000000"/>
+          <w:kern w:val="0"/>
+          <w:sz w:val="27"/>
+          <w:szCs w:val="27"/>
+        </w:rPr>
+        <w:t>s</w:t>
+      </w:r>
       <w:r>
         <w:rPr>
           <w:rFonts w:ascii="Georgia" w:eastAsia="宋体" w:hAnsi="Georgia" w:cs="宋体"/>
@@ -904,12 +1073,137 @@
       </w:r>
       <w:r>
         <w:rPr>
+          <w:rFonts w:ascii="Georgia" w:eastAsia="宋体" w:hAnsi="Georgia" w:cs="宋体"/>
+          <w:color w:val="000000"/>
+          <w:kern w:val="0"/>
+          <w:sz w:val="27"/>
+          <w:szCs w:val="27"/>
+        </w:rPr>
+        <w:t>(</w:t>
+      </w:r>
+      <w:r>
+        <w:rPr>
+          <w:rFonts w:ascii="Georgia" w:eastAsia="宋体" w:hAnsi="Georgia" w:cs="宋体"/>
+          <w:color w:val="000000"/>
+          <w:kern w:val="0"/>
+          <w:sz w:val="27"/>
+          <w:szCs w:val="27"/>
+        </w:rPr>
+        <w:t>l</w:t>
+      </w:r>
+      <w:r>
+        <w:rPr>
+          <w:rFonts w:ascii="Georgia" w:eastAsia="宋体" w:hAnsi="Georgia" w:cs="宋体"/>
+          <w:color w:val="000000"/>
+          <w:kern w:val="0"/>
+          <w:sz w:val="27"/>
+          <w:szCs w:val="27"/>
+        </w:rPr>
+        <w:t>)</w:t>
+      </w:r>
+    </w:p>
+    <w:p>
+      <w:pPr>
+        <w:widowControl/>
+        <w:shd w:val="clear" w:color="auto" w:fill="FFFFFF"/>
+        <w:jc w:val="left"/>
+        <w:rPr>
+          <w:rFonts w:ascii="Georgia" w:eastAsia="宋体" w:hAnsi="Georgia" w:cs="宋体"/>
+          <w:color w:val="000000"/>
+          <w:kern w:val="0"/>
+          <w:sz w:val="27"/>
+          <w:szCs w:val="27"/>
+        </w:rPr>
+      </w:pPr>
+      <w:r>
+        <w:rPr>
+          <w:rFonts w:ascii="Georgia" w:eastAsia="宋体" w:hAnsi="Georgia" w:cs="宋体"/>
+          <w:color w:val="000000"/>
+          <w:kern w:val="0"/>
+          <w:sz w:val="27"/>
+          <w:szCs w:val="27"/>
+        </w:rPr>
+        <w:t xml:space="preserve">if words </w:t>
+      </w:r>
+      <w:r>
+        <w:rPr>
           <w:rFonts w:ascii="Georgia" w:eastAsia="宋体" w:hAnsi="Georgia" w:cs="宋体" w:hint="eastAsia"/>
           <w:color w:val="000000"/>
           <w:kern w:val="0"/>
           <w:sz w:val="27"/>
           <w:szCs w:val="27"/>
         </w:rPr>
+        <w:t>=</w:t>
+      </w:r>
+      <w:r>
+        <w:rPr>
+          <w:rFonts w:ascii="Georgia" w:eastAsia="宋体" w:hAnsi="Georgia" w:cs="宋体"/>
+          <w:color w:val="000000"/>
+          <w:kern w:val="0"/>
+          <w:sz w:val="27"/>
+          <w:szCs w:val="27"/>
+        </w:rPr>
+        <w:t xml:space="preserve"> </w:t>
+      </w:r>
+      <w:r>
+        <w:rPr>
+          <w:rFonts w:ascii="Georgia" w:eastAsia="宋体" w:hAnsi="Georgia" w:cs="宋体"/>
+          <w:color w:val="000000"/>
+          <w:kern w:val="0"/>
+          <w:sz w:val="27"/>
+          <w:szCs w:val="27"/>
+        </w:rPr>
+        <w:t>l</w:t>
+      </w:r>
+      <w:r>
+        <w:rPr>
+          <w:rFonts w:ascii="Georgia" w:eastAsia="宋体" w:hAnsi="Georgia" w:cs="宋体"/>
+          <w:color w:val="000000"/>
+          <w:kern w:val="0"/>
+          <w:sz w:val="27"/>
+          <w:szCs w:val="27"/>
+        </w:rPr>
+        <w:t>s</w:t>
+      </w:r>
+      <w:r>
+        <w:rPr>
+          <w:rFonts w:ascii="Georgia" w:eastAsia="宋体" w:hAnsi="Georgia" w:cs="宋体"/>
+          <w:color w:val="000000"/>
+          <w:kern w:val="0"/>
+          <w:sz w:val="27"/>
+          <w:szCs w:val="27"/>
+        </w:rPr>
+        <w:t xml:space="preserve">r then </w:t>
+      </w:r>
+      <w:r>
+        <w:rPr>
+          <w:rFonts w:ascii="Georgia" w:eastAsia="宋体" w:hAnsi="Georgia" w:cs="宋体"/>
+          <w:color w:val="000000"/>
+          <w:kern w:val="0"/>
+          <w:sz w:val="27"/>
+          <w:szCs w:val="27"/>
+          <w:shd w:val="clear" w:color="auto" w:fill="FFFFFF"/>
+        </w:rPr>
+        <w:t>Word Split</w:t>
+      </w:r>
+      <w:r>
+        <w:rPr>
+          <w:rFonts w:ascii="Georgia" w:eastAsia="宋体" w:hAnsi="Georgia" w:cs="宋体"/>
+          <w:color w:val="000000"/>
+          <w:kern w:val="0"/>
+          <w:sz w:val="27"/>
+          <w:szCs w:val="27"/>
+        </w:rPr>
+        <w:t xml:space="preserve"> </w:t>
+      </w:r>
+      <w:r>
+        <w:rPr>
+          <w:rFonts w:ascii="Georgia" w:eastAsia="宋体" w:hAnsi="Georgia" w:cs="宋体"/>
+          <w:color w:val="000000"/>
+          <w:kern w:val="0"/>
+          <w:sz w:val="27"/>
+          <w:szCs w:val="27"/>
+        </w:rPr>
         <w:t>(</w:t>
       </w:r>
       <w:r>
@@ -920,6 +1214,77 @@
           <w:sz w:val="27"/>
           <w:szCs w:val="27"/>
         </w:rPr>
+        <w:t>l</w:t>
+      </w:r>
+      <w:r>
+        <w:rPr>
+          <w:rFonts w:ascii="Georgia" w:eastAsia="宋体" w:hAnsi="Georgia" w:cs="宋体"/>
+          <w:color w:val="000000"/>
+          <w:kern w:val="0"/>
+          <w:sz w:val="27"/>
+          <w:szCs w:val="27"/>
+        </w:rPr>
+        <w:t>)</w:t>
+      </w:r>
+      <w:r>
+        <w:rPr>
+          <w:rFonts w:ascii="Georgia" w:eastAsia="宋体" w:hAnsi="Georgia" w:cs="宋体"/>
+          <w:color w:val="000000"/>
+          <w:kern w:val="0"/>
+          <w:sz w:val="27"/>
+          <w:szCs w:val="27"/>
+        </w:rPr>
+        <w:t xml:space="preserve"> </w:t>
+      </w:r>
+      <w:r>
+        <w:rPr>
+          <w:rFonts w:ascii="Georgia" w:eastAsia="宋体" w:hAnsi="Georgia" w:cs="宋体"/>
+          <w:color w:val="000000"/>
+          <w:kern w:val="0"/>
+          <w:sz w:val="27"/>
+          <w:szCs w:val="27"/>
+        </w:rPr>
+        <w:t xml:space="preserve">U </w:t>
+      </w:r>
+      <w:r>
+        <w:rPr>
+          <w:rFonts w:ascii="Georgia" w:eastAsia="宋体" w:hAnsi="Georgia" w:cs="宋体"/>
+          <w:color w:val="000000"/>
+          <w:kern w:val="0"/>
+          <w:sz w:val="27"/>
+          <w:szCs w:val="27"/>
+          <w:shd w:val="clear" w:color="auto" w:fill="FFFFFF"/>
+        </w:rPr>
+        <w:t>Word Split</w:t>
+      </w:r>
+      <w:r>
+        <w:rPr>
+          <w:rFonts w:ascii="Georgia" w:eastAsia="宋体" w:hAnsi="Georgia" w:cs="宋体"/>
+          <w:color w:val="000000"/>
+          <w:kern w:val="0"/>
+          <w:sz w:val="27"/>
+          <w:szCs w:val="27"/>
+        </w:rPr>
+        <w:t xml:space="preserve"> </w:t>
+      </w:r>
+      <w:r>
+        <w:rPr>
+          <w:rFonts w:ascii="Georgia" w:eastAsia="宋体" w:hAnsi="Georgia" w:cs="宋体"/>
+          <w:color w:val="000000"/>
+          <w:kern w:val="0"/>
+          <w:sz w:val="27"/>
+          <w:szCs w:val="27"/>
+        </w:rPr>
+        <w:t>(</w:t>
+      </w:r>
+      <w:r>
+        <w:rPr>
+          <w:rFonts w:ascii="Georgia" w:eastAsia="宋体" w:hAnsi="Georgia" w:cs="宋体"/>
+          <w:color w:val="000000"/>
+          <w:kern w:val="0"/>
+          <w:sz w:val="27"/>
+          <w:szCs w:val="27"/>
+        </w:rPr>
         <w:t>r</w:t>
       </w:r>
       <w:r>
@@ -954,6 +1319,595 @@
           <w:sz w:val="27"/>
           <w:szCs w:val="27"/>
         </w:rPr>
+        <w:br/>
+      </w:r>
+    </w:p>
+    <w:p>
+      <w:pPr>
+        <w:widowControl/>
+        <w:shd w:val="clear" w:color="auto" w:fill="FFFFFF"/>
+        <w:jc w:val="left"/>
+        <w:rPr>
+          <w:rFonts w:ascii="Georgia" w:eastAsia="宋体" w:hAnsi="Georgia" w:cs="宋体"/>
+          <w:color w:val="000000"/>
+          <w:kern w:val="0"/>
+          <w:sz w:val="27"/>
+          <w:szCs w:val="27"/>
+        </w:rPr>
+      </w:pPr>
+      <w:r>
+        <w:rPr>
+          <w:rFonts w:ascii="Georgia" w:eastAsia="宋体" w:hAnsi="Georgia" w:cs="宋体"/>
+          <w:color w:val="000000"/>
+          <w:kern w:val="0"/>
+          <w:sz w:val="27"/>
+          <w:szCs w:val="27"/>
+        </w:rPr>
+        <w:br/>
+      </w:r>
+    </w:p>
+    <w:p>
+      <w:pPr>
+        <w:widowControl/>
+        <w:shd w:val="clear" w:color="auto" w:fill="FFFFFF"/>
+        <w:spacing w:line="0" w:lineRule="atLeast"/>
+        <w:jc w:val="left"/>
+        <w:rPr>
+          <w:rFonts w:ascii="Georgia" w:eastAsia="宋体" w:hAnsi="Georgia" w:cs="宋体"/>
+          <w:color w:val="000000"/>
+          <w:kern w:val="0"/>
+          <w:sz w:val="27"/>
+          <w:szCs w:val="27"/>
+          <w:shd w:val="clear" w:color="auto" w:fill="FFFFFF"/>
+        </w:rPr>
+      </w:pPr>
+      <w:r>
+        <w:rPr>
+          <w:rFonts w:ascii="Georgia" w:eastAsia="宋体" w:hAnsi="Georgia" w:cs="宋体"/>
+          <w:color w:val="000000"/>
+          <w:kern w:val="0"/>
+          <w:sz w:val="27"/>
+          <w:szCs w:val="27"/>
+          <w:shd w:val="clear" w:color="auto" w:fill="FFFFFF"/>
+        </w:rPr>
+        <w:t xml:space="preserve">Function </w:t>
+      </w:r>
+      <w:r>
+        <w:rPr>
+          <w:rFonts w:ascii="Georgia" w:eastAsia="宋体" w:hAnsi="Georgia" w:cs="宋体"/>
+          <w:color w:val="000000"/>
+          <w:kern w:val="0"/>
+          <w:sz w:val="27"/>
+          <w:szCs w:val="27"/>
+          <w:shd w:val="clear" w:color="auto" w:fill="FFFFFF"/>
+        </w:rPr>
+        <w:t>Word Count</w:t>
+      </w:r>
+    </w:p>
+    <w:p>
+      <w:pPr>
+        <w:widowControl/>
+        <w:shd w:val="clear" w:color="auto" w:fill="FFFFFF"/>
+        <w:jc w:val="left"/>
+        <w:rPr>
+          <w:rFonts w:ascii="Georgia" w:eastAsia="宋体" w:hAnsi="Georgia" w:cs="宋体"/>
+          <w:color w:val="000000"/>
+          <w:kern w:val="0"/>
+          <w:sz w:val="27"/>
+          <w:szCs w:val="27"/>
+        </w:rPr>
+      </w:pPr>
+      <w:r>
+        <w:rPr>
+          <w:rFonts w:ascii="Georgia" w:eastAsia="宋体" w:hAnsi="Georgia" w:cs="宋体"/>
+          <w:color w:val="000000"/>
+          <w:kern w:val="0"/>
+          <w:sz w:val="27"/>
+          <w:szCs w:val="27"/>
+        </w:rPr>
+        <w:t>text</w:t>
+      </w:r>
+      <w:r>
+        <w:rPr>
+          <w:rFonts w:ascii="Georgia" w:eastAsia="宋体" w:hAnsi="Georgia" w:cs="宋体"/>
+          <w:color w:val="000000"/>
+          <w:kern w:val="0"/>
+          <w:sz w:val="27"/>
+          <w:szCs w:val="27"/>
+        </w:rPr>
+        <w:t xml:space="preserve"> -&gt; num</w:t>
+      </w:r>
+    </w:p>
+    <w:p>
+      <w:pPr>
+        <w:widowControl/>
+        <w:shd w:val="clear" w:color="auto" w:fill="FFFFFF"/>
+        <w:jc w:val="left"/>
+        <w:rPr>
+          <w:rFonts w:ascii="Georgia" w:eastAsia="宋体" w:hAnsi="Georgia" w:cs="宋体"/>
+          <w:color w:val="000000"/>
+          <w:kern w:val="0"/>
+          <w:sz w:val="27"/>
+          <w:szCs w:val="27"/>
+        </w:rPr>
+      </w:pPr>
+      <w:r>
+        <w:rPr>
+          <w:rFonts w:ascii="Georgia" w:eastAsia="宋体" w:hAnsi="Georgia" w:cs="宋体"/>
+          <w:color w:val="000000"/>
+          <w:kern w:val="0"/>
+          <w:sz w:val="27"/>
+          <w:szCs w:val="27"/>
+        </w:rPr>
+        <w:t xml:space="preserve">num = </w:t>
+      </w:r>
+      <w:r>
+        <w:rPr>
+          <w:rFonts w:ascii="Segoe UI Symbol" w:eastAsia="宋体" w:hAnsi="Segoe UI Symbol" w:cs="Segoe UI Symbol"/>
+          <w:color w:val="000000"/>
+          <w:kern w:val="0"/>
+          <w:sz w:val="27"/>
+          <w:szCs w:val="27"/>
+        </w:rPr>
+        <w:t>♯</w:t>
+      </w:r>
+      <w:r>
+        <w:rPr>
+          <w:rFonts w:ascii="Georgia" w:eastAsia="宋体" w:hAnsi="Georgia" w:cs="宋体"/>
+          <w:color w:val="000000"/>
+          <w:kern w:val="0"/>
+          <w:sz w:val="27"/>
+          <w:szCs w:val="27"/>
+        </w:rPr>
+        <w:t xml:space="preserve"> </w:t>
+      </w:r>
+      <w:r>
+        <w:rPr>
+          <w:rFonts w:ascii="Georgia" w:eastAsia="宋体" w:hAnsi="Georgia" w:cs="宋体" w:hint="eastAsia"/>
+          <w:color w:val="000000"/>
+          <w:kern w:val="0"/>
+          <w:sz w:val="27"/>
+          <w:szCs w:val="27"/>
+        </w:rPr>
+        <w:t>Set</w:t>
+      </w:r>
+      <w:r>
+        <w:rPr>
+          <w:rFonts w:ascii="Georgia" w:eastAsia="宋体" w:hAnsi="Georgia" w:cs="宋体"/>
+          <w:color w:val="000000"/>
+          <w:kern w:val="0"/>
+          <w:sz w:val="27"/>
+          <w:szCs w:val="27"/>
+        </w:rPr>
+        <w:t xml:space="preserve"> </w:t>
+      </w:r>
+      <w:r>
+        <w:rPr>
+          <w:rFonts w:ascii="Georgia" w:eastAsia="宋体" w:hAnsi="Georgia" w:cs="宋体"/>
+          <w:color w:val="000000"/>
+          <w:kern w:val="0"/>
+          <w:sz w:val="27"/>
+          <w:szCs w:val="27"/>
+        </w:rPr>
+        <w:t>(words text)</w:t>
+      </w:r>
+    </w:p>
+    <w:p>
+      <w:pPr>
+        <w:widowControl/>
+        <w:shd w:val="clear" w:color="auto" w:fill="FFFFFF"/>
+        <w:jc w:val="left"/>
+        <w:rPr>
+          <w:rFonts w:ascii="Georgia" w:eastAsia="宋体" w:hAnsi="Georgia" w:cs="宋体"/>
+          <w:color w:val="000000"/>
+          <w:kern w:val="0"/>
+          <w:sz w:val="27"/>
+          <w:szCs w:val="27"/>
+        </w:rPr>
+      </w:pPr>
+      <w:r>
+        <w:rPr>
+          <w:rFonts w:ascii="Georgia" w:eastAsia="宋体" w:hAnsi="Georgia" w:cs="宋体"/>
+          <w:color w:val="000000"/>
+          <w:kern w:val="0"/>
+          <w:sz w:val="27"/>
+          <w:szCs w:val="27"/>
+        </w:rPr>
+        <w:lastRenderedPageBreak/>
+        <w:br/>
+      </w:r>
+      <w:r>
+        <w:rPr>
+          <w:rFonts w:ascii="Georgia" w:eastAsia="宋体" w:hAnsi="Georgia" w:cs="宋体" w:hint="eastAsia"/>
+          <w:color w:val="000000"/>
+          <w:kern w:val="0"/>
+          <w:sz w:val="27"/>
+          <w:szCs w:val="27"/>
+        </w:rPr>
+        <w:t>Function</w:t>
+      </w:r>
+      <w:r>
+        <w:rPr>
+          <w:rFonts w:ascii="Georgia" w:eastAsia="宋体" w:hAnsi="Georgia" w:cs="宋体"/>
+          <w:color w:val="000000"/>
+          <w:kern w:val="0"/>
+          <w:sz w:val="27"/>
+          <w:szCs w:val="27"/>
+        </w:rPr>
+        <w:t xml:space="preserve"> Character Count</w:t>
+      </w:r>
+    </w:p>
+    <w:p>
+      <w:pPr>
+        <w:widowControl/>
+        <w:shd w:val="clear" w:color="auto" w:fill="FFFFFF"/>
+        <w:jc w:val="left"/>
+        <w:rPr>
+          <w:rFonts w:ascii="Georgia" w:eastAsia="宋体" w:hAnsi="Georgia" w:cs="宋体"/>
+          <w:color w:val="000000"/>
+          <w:kern w:val="0"/>
+          <w:sz w:val="27"/>
+          <w:szCs w:val="27"/>
+        </w:rPr>
+      </w:pPr>
+      <w:r>
+        <w:rPr>
+          <w:rFonts w:ascii="Georgia" w:eastAsia="宋体" w:hAnsi="Georgia" w:cs="宋体"/>
+          <w:color w:val="000000"/>
+          <w:kern w:val="0"/>
+          <w:sz w:val="27"/>
+          <w:szCs w:val="27"/>
+        </w:rPr>
+        <w:t>text</w:t>
+      </w:r>
+      <w:r>
+        <w:rPr>
+          <w:rFonts w:ascii="Georgia" w:eastAsia="宋体" w:hAnsi="Georgia" w:cs="宋体"/>
+          <w:color w:val="000000"/>
+          <w:kern w:val="0"/>
+          <w:sz w:val="27"/>
+          <w:szCs w:val="27"/>
+        </w:rPr>
+        <w:t xml:space="preserve"> -&gt; num</w:t>
+      </w:r>
+    </w:p>
+    <w:p>
+      <w:pPr>
+        <w:widowControl/>
+        <w:shd w:val="clear" w:color="auto" w:fill="FFFFFF"/>
+        <w:jc w:val="left"/>
+        <w:rPr>
+          <w:rFonts w:ascii="Georgia" w:eastAsia="宋体" w:hAnsi="Georgia" w:cs="宋体"/>
+          <w:color w:val="000000"/>
+          <w:kern w:val="0"/>
+          <w:sz w:val="27"/>
+          <w:szCs w:val="27"/>
+        </w:rPr>
+      </w:pPr>
+      <w:r>
+        <w:rPr>
+          <w:rFonts w:ascii="Georgia" w:eastAsia="宋体" w:hAnsi="Georgia" w:cs="宋体"/>
+          <w:color w:val="000000"/>
+          <w:kern w:val="0"/>
+          <w:sz w:val="27"/>
+          <w:szCs w:val="27"/>
+        </w:rPr>
+        <w:t xml:space="preserve">num = </w:t>
+      </w:r>
+      <w:r>
+        <w:rPr>
+          <w:rFonts w:ascii="Segoe UI Symbol" w:eastAsia="宋体" w:hAnsi="Segoe UI Symbol" w:cs="Segoe UI Symbol"/>
+          <w:color w:val="000000"/>
+          <w:kern w:val="0"/>
+          <w:sz w:val="27"/>
+          <w:szCs w:val="27"/>
+        </w:rPr>
+        <w:t>♯</w:t>
+      </w:r>
+      <w:r>
+        <w:rPr>
+          <w:rFonts w:ascii="Georgia" w:eastAsia="宋体" w:hAnsi="Georgia" w:cs="宋体"/>
+          <w:color w:val="000000"/>
+          <w:kern w:val="0"/>
+          <w:sz w:val="27"/>
+          <w:szCs w:val="27"/>
+        </w:rPr>
+        <w:t xml:space="preserve"> (</w:t>
+      </w:r>
+      <w:r>
+        <w:rPr>
+          <w:rFonts w:ascii="Georgia" w:eastAsia="宋体" w:hAnsi="Georgia" w:cs="宋体"/>
+          <w:color w:val="000000"/>
+          <w:kern w:val="0"/>
+          <w:sz w:val="27"/>
+          <w:szCs w:val="27"/>
+        </w:rPr>
+        <w:t>character</w:t>
+      </w:r>
+      <w:r>
+        <w:rPr>
+          <w:rFonts w:ascii="Georgia" w:eastAsia="宋体" w:hAnsi="Georgia" w:cs="宋体"/>
+          <w:color w:val="000000"/>
+          <w:kern w:val="0"/>
+          <w:sz w:val="27"/>
+          <w:szCs w:val="27"/>
+        </w:rPr>
+        <w:t>s text)</w:t>
+      </w:r>
+    </w:p>
+    <w:p>
+      <w:pPr>
+        <w:widowControl/>
+        <w:shd w:val="clear" w:color="auto" w:fill="FFFFFF"/>
+        <w:jc w:val="left"/>
+        <w:rPr>
+          <w:rFonts w:ascii="Georgia" w:eastAsia="宋体" w:hAnsi="Georgia" w:cs="宋体"/>
+          <w:color w:val="000000"/>
+          <w:kern w:val="0"/>
+          <w:sz w:val="27"/>
+          <w:szCs w:val="27"/>
+        </w:rPr>
+      </w:pPr>
+    </w:p>
+    <w:p>
+      <w:pPr>
+        <w:widowControl/>
+        <w:shd w:val="clear" w:color="auto" w:fill="FFFFFF"/>
+        <w:jc w:val="left"/>
+        <w:rPr>
+          <w:rFonts w:ascii="Georgia" w:eastAsia="宋体" w:hAnsi="Georgia" w:cs="宋体"/>
+          <w:color w:val="000000"/>
+          <w:kern w:val="0"/>
+          <w:sz w:val="27"/>
+          <w:szCs w:val="27"/>
+        </w:rPr>
+      </w:pPr>
+      <w:r>
+        <w:rPr>
+          <w:rFonts w:ascii="Georgia" w:eastAsia="宋体" w:hAnsi="Georgia" w:cs="宋体" w:hint="eastAsia"/>
+          <w:color w:val="000000"/>
+          <w:kern w:val="0"/>
+          <w:sz w:val="27"/>
+          <w:szCs w:val="27"/>
+        </w:rPr>
+        <w:t>Function</w:t>
+      </w:r>
+      <w:r>
+        <w:rPr>
+          <w:rFonts w:ascii="Georgia" w:eastAsia="宋体" w:hAnsi="Georgia" w:cs="宋体"/>
+          <w:color w:val="000000"/>
+          <w:kern w:val="0"/>
+          <w:sz w:val="27"/>
+          <w:szCs w:val="27"/>
+        </w:rPr>
+        <w:t xml:space="preserve"> Line Count</w:t>
+      </w:r>
+    </w:p>
+    <w:p>
+      <w:pPr>
+        <w:widowControl/>
+        <w:shd w:val="clear" w:color="auto" w:fill="FFFFFF"/>
+        <w:jc w:val="left"/>
+        <w:rPr>
+          <w:rFonts w:ascii="Georgia" w:eastAsia="宋体" w:hAnsi="Georgia" w:cs="宋体"/>
+          <w:color w:val="000000"/>
+          <w:kern w:val="0"/>
+          <w:sz w:val="27"/>
+          <w:szCs w:val="27"/>
+        </w:rPr>
+      </w:pPr>
+      <w:r>
+        <w:rPr>
+          <w:rFonts w:ascii="Georgia" w:eastAsia="宋体" w:hAnsi="Georgia" w:cs="宋体"/>
+          <w:color w:val="000000"/>
+          <w:kern w:val="0"/>
+          <w:sz w:val="27"/>
+          <w:szCs w:val="27"/>
+        </w:rPr>
+        <w:t>text</w:t>
+      </w:r>
+      <w:r>
+        <w:rPr>
+          <w:rFonts w:ascii="Georgia" w:eastAsia="宋体" w:hAnsi="Georgia" w:cs="宋体"/>
+          <w:color w:val="000000"/>
+          <w:kern w:val="0"/>
+          <w:sz w:val="27"/>
+          <w:szCs w:val="27"/>
+        </w:rPr>
+        <w:t xml:space="preserve"> -&gt; num</w:t>
+      </w:r>
+    </w:p>
+    <w:p>
+      <w:pPr>
+        <w:widowControl/>
+        <w:shd w:val="clear" w:color="auto" w:fill="FFFFFF"/>
+        <w:jc w:val="left"/>
+        <w:rPr>
+          <w:rFonts w:ascii="Georgia" w:eastAsia="宋体" w:hAnsi="Georgia" w:cs="宋体"/>
+          <w:color w:val="000000"/>
+          <w:kern w:val="0"/>
+          <w:sz w:val="27"/>
+          <w:szCs w:val="27"/>
+        </w:rPr>
+      </w:pPr>
+      <w:r>
+        <w:rPr>
+          <w:rFonts w:ascii="Georgia" w:eastAsia="宋体" w:hAnsi="Georgia" w:cs="宋体"/>
+          <w:color w:val="000000"/>
+          <w:kern w:val="0"/>
+          <w:sz w:val="27"/>
+          <w:szCs w:val="27"/>
+        </w:rPr>
+        <w:t xml:space="preserve">num = </w:t>
+      </w:r>
+      <w:r>
+        <w:rPr>
+          <w:rFonts w:ascii="Segoe UI Symbol" w:eastAsia="宋体" w:hAnsi="Segoe UI Symbol" w:cs="Segoe UI Symbol"/>
+          <w:color w:val="000000"/>
+          <w:kern w:val="0"/>
+          <w:sz w:val="27"/>
+          <w:szCs w:val="27"/>
+        </w:rPr>
+        <w:t>♯</w:t>
+      </w:r>
+      <w:r>
+        <w:rPr>
+          <w:rFonts w:ascii="Georgia" w:eastAsia="宋体" w:hAnsi="Georgia" w:cs="宋体"/>
+          <w:color w:val="000000"/>
+          <w:kern w:val="0"/>
+          <w:sz w:val="27"/>
+          <w:szCs w:val="27"/>
+        </w:rPr>
+        <w:t xml:space="preserve"> (</w:t>
+      </w:r>
+      <w:r>
+        <w:rPr>
+          <w:rFonts w:ascii="Georgia" w:eastAsia="宋体" w:hAnsi="Georgia" w:cs="宋体"/>
+          <w:color w:val="000000"/>
+          <w:kern w:val="0"/>
+          <w:sz w:val="27"/>
+          <w:szCs w:val="27"/>
+        </w:rPr>
+        <w:t>line</w:t>
+      </w:r>
+      <w:r>
+        <w:rPr>
+          <w:rFonts w:ascii="Georgia" w:eastAsia="宋体" w:hAnsi="Georgia" w:cs="宋体"/>
+          <w:color w:val="000000"/>
+          <w:kern w:val="0"/>
+          <w:sz w:val="27"/>
+          <w:szCs w:val="27"/>
+        </w:rPr>
+        <w:t>s text)</w:t>
+      </w:r>
+    </w:p>
+    <w:p/>
+    <w:p>
+      <w:pPr>
+        <w:widowControl/>
+        <w:shd w:val="clear" w:color="auto" w:fill="FFFFFF"/>
+        <w:spacing w:line="0" w:lineRule="atLeast"/>
+        <w:jc w:val="left"/>
+        <w:rPr>
+          <w:rFonts w:ascii="Georgia" w:eastAsia="宋体" w:hAnsi="Georgia" w:cs="宋体"/>
+          <w:color w:val="000000"/>
+          <w:kern w:val="0"/>
+          <w:sz w:val="27"/>
+          <w:szCs w:val="27"/>
+          <w:shd w:val="clear" w:color="auto" w:fill="FFFFFF"/>
+        </w:rPr>
+      </w:pPr>
+      <w:r>
+        <w:rPr>
+          <w:rFonts w:ascii="Georgia" w:eastAsia="宋体" w:hAnsi="Georgia" w:cs="宋体"/>
+          <w:color w:val="000000"/>
+          <w:kern w:val="0"/>
+          <w:sz w:val="27"/>
+          <w:szCs w:val="27"/>
+          <w:shd w:val="clear" w:color="auto" w:fill="FFFFFF"/>
+        </w:rPr>
+        <w:t xml:space="preserve">Function </w:t>
+      </w:r>
+      <w:r>
+        <w:rPr>
+          <w:rFonts w:ascii="Georgia" w:eastAsia="宋体" w:hAnsi="Georgia" w:cs="宋体" w:hint="eastAsia"/>
+          <w:color w:val="000000"/>
+          <w:kern w:val="0"/>
+          <w:sz w:val="27"/>
+          <w:szCs w:val="27"/>
+          <w:shd w:val="clear" w:color="auto" w:fill="FFFFFF"/>
+        </w:rPr>
+        <w:t>T</w:t>
+      </w:r>
+      <w:r>
+        <w:rPr>
+          <w:rFonts w:ascii="Georgia" w:eastAsia="宋体" w:hAnsi="Georgia" w:cs="宋体"/>
+          <w:color w:val="000000"/>
+          <w:kern w:val="0"/>
+          <w:sz w:val="27"/>
+          <w:szCs w:val="27"/>
+          <w:shd w:val="clear" w:color="auto" w:fill="FFFFFF"/>
+        </w:rPr>
+        <w:t>ext</w:t>
+      </w:r>
+      <w:r>
+        <w:rPr>
+          <w:rFonts w:ascii="Georgia" w:eastAsia="宋体" w:hAnsi="Georgia" w:cs="宋体"/>
+          <w:color w:val="000000"/>
+          <w:kern w:val="0"/>
+          <w:sz w:val="27"/>
+          <w:szCs w:val="27"/>
+          <w:shd w:val="clear" w:color="auto" w:fill="FFFFFF"/>
+        </w:rPr>
+        <w:t xml:space="preserve"> </w:t>
+      </w:r>
+      <w:r>
+        <w:rPr>
+          <w:rFonts w:ascii="Georgia" w:eastAsia="宋体" w:hAnsi="Georgia" w:cs="宋体"/>
+          <w:color w:val="000000"/>
+          <w:kern w:val="0"/>
+          <w:sz w:val="27"/>
+          <w:szCs w:val="27"/>
+          <w:shd w:val="clear" w:color="auto" w:fill="FFFFFF"/>
+        </w:rPr>
+        <w:t>Break</w:t>
+      </w:r>
+    </w:p>
+    <w:p>
+      <w:pPr>
+        <w:widowControl/>
+        <w:shd w:val="clear" w:color="auto" w:fill="FFFFFF"/>
+        <w:jc w:val="left"/>
+        <w:rPr>
+          <w:rFonts w:ascii="Georgia" w:eastAsia="宋体" w:hAnsi="Georgia" w:cs="宋体"/>
+          <w:color w:val="000000"/>
+          <w:kern w:val="0"/>
+          <w:sz w:val="27"/>
+          <w:szCs w:val="27"/>
+        </w:rPr>
+      </w:pPr>
+      <w:r>
+        <w:rPr>
+          <w:rFonts w:ascii="Georgia" w:eastAsia="宋体" w:hAnsi="Georgia" w:cs="宋体"/>
+          <w:color w:val="000000"/>
+          <w:kern w:val="0"/>
+          <w:sz w:val="27"/>
+          <w:szCs w:val="27"/>
+        </w:rPr>
+        <w:t>text</w:t>
+      </w:r>
+      <w:r>
+        <w:rPr>
+          <w:rFonts w:ascii="Georgia" w:eastAsia="宋体" w:hAnsi="Georgia" w:cs="宋体"/>
+          <w:color w:val="000000"/>
+          <w:kern w:val="0"/>
+          <w:sz w:val="27"/>
+          <w:szCs w:val="27"/>
+        </w:rPr>
+        <w:t xml:space="preserve"> -&gt; words</w:t>
+      </w:r>
+    </w:p>
+    <w:p>
+      <w:pPr>
+        <w:widowControl/>
+        <w:shd w:val="clear" w:color="auto" w:fill="FFFFFF"/>
+        <w:jc w:val="left"/>
+        <w:rPr>
+          <w:rFonts w:ascii="Georgia" w:eastAsia="宋体" w:hAnsi="Georgia" w:cs="宋体"/>
+          <w:color w:val="000000"/>
+          <w:kern w:val="0"/>
+          <w:sz w:val="27"/>
+          <w:szCs w:val="27"/>
+        </w:rPr>
+      </w:pPr>
+      <w:r>
+        <w:rPr>
+          <w:rFonts w:ascii="Georgia" w:eastAsia="宋体" w:hAnsi="Georgia" w:cs="宋体"/>
+          <w:color w:val="000000"/>
+          <w:kern w:val="0"/>
+          <w:sz w:val="27"/>
+          <w:szCs w:val="27"/>
+        </w:rPr>
         <w:t xml:space="preserve">if words </w:t>
       </w:r>
       <w:r>
@@ -984,6 +1938,333 @@
           <w:sz w:val="27"/>
           <w:szCs w:val="27"/>
         </w:rPr>
+        <w:t xml:space="preserve">&lt;&gt; then </w:t>
+      </w:r>
+      <w:r>
+        <w:rPr>
+          <w:rFonts w:ascii="MS Gothic" w:eastAsia="MS Gothic" w:hAnsi="MS Gothic" w:cs="MS Gothic" w:hint="eastAsia"/>
+          <w:color w:val="000000"/>
+          <w:kern w:val="0"/>
+          <w:sz w:val="27"/>
+          <w:szCs w:val="27"/>
+        </w:rPr>
+        <w:t>∅</w:t>
+      </w:r>
+    </w:p>
+    <w:p>
+      <w:pPr>
+        <w:widowControl/>
+        <w:shd w:val="clear" w:color="auto" w:fill="FFFFFF"/>
+        <w:jc w:val="left"/>
+        <w:rPr>
+          <w:rFonts w:ascii="Georgia" w:eastAsia="宋体" w:hAnsi="Georgia" w:cs="宋体"/>
+          <w:color w:val="000000"/>
+          <w:kern w:val="0"/>
+          <w:sz w:val="27"/>
+          <w:szCs w:val="27"/>
+        </w:rPr>
+      </w:pPr>
+      <w:r>
+        <w:rPr>
+          <w:rFonts w:ascii="Georgia" w:eastAsia="宋体" w:hAnsi="Georgia" w:cs="宋体"/>
+          <w:color w:val="000000"/>
+          <w:kern w:val="0"/>
+          <w:sz w:val="27"/>
+          <w:szCs w:val="27"/>
+        </w:rPr>
+        <w:t xml:space="preserve">if words </w:t>
+      </w:r>
+      <w:r>
+        <w:rPr>
+          <w:rFonts w:ascii="Georgia" w:eastAsia="宋体" w:hAnsi="Georgia" w:cs="宋体" w:hint="eastAsia"/>
+          <w:color w:val="000000"/>
+          <w:kern w:val="0"/>
+          <w:sz w:val="27"/>
+          <w:szCs w:val="27"/>
+        </w:rPr>
+        <w:t>=</w:t>
+      </w:r>
+      <w:r>
+        <w:rPr>
+          <w:rFonts w:ascii="Georgia" w:eastAsia="宋体" w:hAnsi="Georgia" w:cs="宋体"/>
+          <w:color w:val="000000"/>
+          <w:kern w:val="0"/>
+          <w:sz w:val="27"/>
+          <w:szCs w:val="27"/>
+        </w:rPr>
+        <w:t xml:space="preserve"> s</w:t>
+      </w:r>
+      <w:r>
+        <w:rPr>
+          <w:rFonts w:ascii="Georgia" w:eastAsia="宋体" w:hAnsi="Georgia" w:cs="宋体"/>
+          <w:color w:val="000000"/>
+          <w:kern w:val="0"/>
+          <w:sz w:val="27"/>
+          <w:szCs w:val="27"/>
+        </w:rPr>
+        <w:t xml:space="preserve"> then </w:t>
+      </w:r>
+      <w:r>
+        <w:rPr>
+          <w:rFonts w:ascii="Georgia" w:eastAsia="宋体" w:hAnsi="Georgia" w:cs="宋体" w:hint="eastAsia"/>
+          <w:color w:val="000000"/>
+          <w:kern w:val="0"/>
+          <w:sz w:val="27"/>
+          <w:szCs w:val="27"/>
+        </w:rPr>
+        <w:t>{s}</w:t>
+      </w:r>
+    </w:p>
+    <w:p>
+      <w:pPr>
+        <w:widowControl/>
+        <w:shd w:val="clear" w:color="auto" w:fill="FFFFFF"/>
+        <w:jc w:val="left"/>
+        <w:rPr>
+          <w:rFonts w:ascii="Georgia" w:eastAsia="宋体" w:hAnsi="Georgia" w:cs="宋体"/>
+          <w:color w:val="000000"/>
+          <w:kern w:val="0"/>
+          <w:sz w:val="27"/>
+          <w:szCs w:val="27"/>
+        </w:rPr>
+      </w:pPr>
+      <w:r>
+        <w:rPr>
+          <w:rFonts w:ascii="Georgia" w:eastAsia="宋体" w:hAnsi="Georgia" w:cs="宋体"/>
+          <w:color w:val="000000"/>
+          <w:kern w:val="0"/>
+          <w:sz w:val="27"/>
+          <w:szCs w:val="27"/>
+        </w:rPr>
+        <w:t xml:space="preserve">if words </w:t>
+      </w:r>
+      <w:r>
+        <w:rPr>
+          <w:rFonts w:ascii="Georgia" w:eastAsia="宋体" w:hAnsi="Georgia" w:cs="宋体" w:hint="eastAsia"/>
+          <w:color w:val="000000"/>
+          <w:kern w:val="0"/>
+          <w:sz w:val="27"/>
+          <w:szCs w:val="27"/>
+        </w:rPr>
+        <w:t>=</w:t>
+      </w:r>
+      <w:r>
+        <w:rPr>
+          <w:rFonts w:ascii="Georgia" w:eastAsia="宋体" w:hAnsi="Georgia" w:cs="宋体"/>
+          <w:color w:val="000000"/>
+          <w:kern w:val="0"/>
+          <w:sz w:val="27"/>
+          <w:szCs w:val="27"/>
+        </w:rPr>
+        <w:t xml:space="preserve"> </w:t>
+      </w:r>
+      <w:r>
+        <w:rPr>
+          <w:rFonts w:ascii="Georgia" w:eastAsia="宋体" w:hAnsi="Georgia" w:cs="宋体"/>
+          <w:color w:val="000000"/>
+          <w:kern w:val="0"/>
+          <w:sz w:val="27"/>
+          <w:szCs w:val="27"/>
+        </w:rPr>
+        <w:t xml:space="preserve">w then </w:t>
+      </w:r>
+      <w:r>
+        <w:rPr>
+          <w:rFonts w:ascii="Georgia" w:eastAsia="宋体" w:hAnsi="Georgia" w:cs="宋体" w:hint="eastAsia"/>
+          <w:color w:val="000000"/>
+          <w:kern w:val="0"/>
+          <w:sz w:val="27"/>
+          <w:szCs w:val="27"/>
+        </w:rPr>
+        <w:t>{</w:t>
+      </w:r>
+      <w:r>
+        <w:rPr>
+          <w:rFonts w:ascii="Georgia" w:eastAsia="宋体" w:hAnsi="Georgia" w:cs="宋体"/>
+          <w:color w:val="000000"/>
+          <w:kern w:val="0"/>
+          <w:sz w:val="27"/>
+          <w:szCs w:val="27"/>
+        </w:rPr>
+        <w:t xml:space="preserve"> </w:t>
+      </w:r>
+      <w:r>
+        <w:rPr>
+          <w:rFonts w:ascii="Georgia" w:eastAsia="宋体" w:hAnsi="Georgia" w:cs="宋体"/>
+          <w:color w:val="000000"/>
+          <w:kern w:val="0"/>
+          <w:sz w:val="27"/>
+          <w:szCs w:val="27"/>
+        </w:rPr>
+        <w:t>w</w:t>
+      </w:r>
+      <w:r>
+        <w:rPr>
+          <w:rFonts w:ascii="Georgia" w:eastAsia="宋体" w:hAnsi="Georgia" w:cs="宋体" w:hint="eastAsia"/>
+          <w:color w:val="000000"/>
+          <w:kern w:val="0"/>
+          <w:sz w:val="27"/>
+          <w:szCs w:val="27"/>
+        </w:rPr>
+        <w:t xml:space="preserve"> }</w:t>
+      </w:r>
+    </w:p>
+    <w:p>
+      <w:pPr>
+        <w:widowControl/>
+        <w:shd w:val="clear" w:color="auto" w:fill="FFFFFF"/>
+        <w:jc w:val="left"/>
+        <w:rPr>
+          <w:rFonts w:ascii="Georgia" w:eastAsia="宋体" w:hAnsi="Georgia" w:cs="宋体"/>
+          <w:color w:val="000000"/>
+          <w:kern w:val="0"/>
+          <w:sz w:val="27"/>
+          <w:szCs w:val="27"/>
+        </w:rPr>
+      </w:pPr>
+      <w:r>
+        <w:rPr>
+          <w:rFonts w:ascii="Georgia" w:eastAsia="宋体" w:hAnsi="Georgia" w:cs="宋体"/>
+          <w:color w:val="000000"/>
+          <w:kern w:val="0"/>
+          <w:sz w:val="27"/>
+          <w:szCs w:val="27"/>
+        </w:rPr>
+        <w:t xml:space="preserve">if words </w:t>
+      </w:r>
+      <w:r>
+        <w:rPr>
+          <w:rFonts w:ascii="Georgia" w:eastAsia="宋体" w:hAnsi="Georgia" w:cs="宋体" w:hint="eastAsia"/>
+          <w:color w:val="000000"/>
+          <w:kern w:val="0"/>
+          <w:sz w:val="27"/>
+          <w:szCs w:val="27"/>
+        </w:rPr>
+        <w:t>=</w:t>
+      </w:r>
+      <w:r>
+        <w:rPr>
+          <w:rFonts w:ascii="Georgia" w:eastAsia="宋体" w:hAnsi="Georgia" w:cs="宋体"/>
+          <w:color w:val="000000"/>
+          <w:kern w:val="0"/>
+          <w:sz w:val="27"/>
+          <w:szCs w:val="27"/>
+        </w:rPr>
+        <w:t xml:space="preserve"> s</w:t>
+      </w:r>
+      <w:r>
+        <w:rPr>
+          <w:rFonts w:ascii="Georgia" w:eastAsia="宋体" w:hAnsi="Georgia" w:cs="宋体"/>
+          <w:color w:val="000000"/>
+          <w:kern w:val="0"/>
+          <w:sz w:val="27"/>
+          <w:szCs w:val="27"/>
+        </w:rPr>
+        <w:t xml:space="preserve">r then </w:t>
+      </w:r>
+      <w:r>
+        <w:rPr>
+          <w:rFonts w:ascii="Georgia" w:eastAsia="宋体" w:hAnsi="Georgia" w:cs="宋体"/>
+          <w:color w:val="000000"/>
+          <w:kern w:val="0"/>
+          <w:sz w:val="27"/>
+          <w:szCs w:val="27"/>
+          <w:shd w:val="clear" w:color="auto" w:fill="FFFFFF"/>
+        </w:rPr>
+        <w:t>Word Split</w:t>
+      </w:r>
+      <w:r>
+        <w:rPr>
+          <w:rFonts w:ascii="Georgia" w:eastAsia="宋体" w:hAnsi="Georgia" w:cs="宋体"/>
+          <w:color w:val="000000"/>
+          <w:kern w:val="0"/>
+          <w:sz w:val="27"/>
+          <w:szCs w:val="27"/>
+        </w:rPr>
+        <w:t xml:space="preserve"> </w:t>
+      </w:r>
+      <w:r>
+        <w:rPr>
+          <w:rFonts w:ascii="Georgia" w:eastAsia="宋体" w:hAnsi="Georgia" w:cs="宋体" w:hint="eastAsia"/>
+          <w:color w:val="000000"/>
+          <w:kern w:val="0"/>
+          <w:sz w:val="27"/>
+          <w:szCs w:val="27"/>
+        </w:rPr>
+        <w:t>(</w:t>
+      </w:r>
+      <w:r>
+        <w:rPr>
+          <w:rFonts w:ascii="Georgia" w:eastAsia="宋体" w:hAnsi="Georgia" w:cs="宋体"/>
+          <w:color w:val="000000"/>
+          <w:kern w:val="0"/>
+          <w:sz w:val="27"/>
+          <w:szCs w:val="27"/>
+        </w:rPr>
+        <w:t>r</w:t>
+      </w:r>
+      <w:r>
+        <w:rPr>
+          <w:rFonts w:ascii="Georgia" w:eastAsia="宋体" w:hAnsi="Georgia" w:cs="宋体"/>
+          <w:color w:val="000000"/>
+          <w:kern w:val="0"/>
+          <w:sz w:val="27"/>
+          <w:szCs w:val="27"/>
+        </w:rPr>
+        <w:t>)</w:t>
+      </w:r>
+    </w:p>
+    <w:p>
+      <w:pPr>
+        <w:widowControl/>
+        <w:shd w:val="clear" w:color="auto" w:fill="FFFFFF"/>
+        <w:jc w:val="left"/>
+        <w:rPr>
+          <w:rFonts w:ascii="Georgia" w:eastAsia="宋体" w:hAnsi="Georgia" w:cs="宋体"/>
+          <w:color w:val="000000"/>
+          <w:kern w:val="0"/>
+          <w:sz w:val="27"/>
+          <w:szCs w:val="27"/>
+        </w:rPr>
+      </w:pPr>
+      <w:r>
+        <w:rPr>
+          <w:rFonts w:ascii="Georgia" w:eastAsia="宋体" w:hAnsi="Georgia" w:cs="宋体"/>
+          <w:color w:val="000000"/>
+          <w:kern w:val="0"/>
+          <w:sz w:val="27"/>
+          <w:szCs w:val="27"/>
+        </w:rPr>
+        <w:t xml:space="preserve">if words </w:t>
+      </w:r>
+      <w:r>
+        <w:rPr>
+          <w:rFonts w:ascii="Georgia" w:eastAsia="宋体" w:hAnsi="Georgia" w:cs="宋体" w:hint="eastAsia"/>
+          <w:color w:val="000000"/>
+          <w:kern w:val="0"/>
+          <w:sz w:val="27"/>
+          <w:szCs w:val="27"/>
+        </w:rPr>
+        <w:t>=</w:t>
+      </w:r>
+      <w:r>
+        <w:rPr>
+          <w:rFonts w:ascii="Georgia" w:eastAsia="宋体" w:hAnsi="Georgia" w:cs="宋体"/>
+          <w:color w:val="000000"/>
+          <w:kern w:val="0"/>
+          <w:sz w:val="27"/>
+          <w:szCs w:val="27"/>
+        </w:rPr>
+        <w:t xml:space="preserve"> </w:t>
+      </w:r>
+      <w:r>
+        <w:rPr>
+          <w:rFonts w:ascii="Georgia" w:eastAsia="宋体" w:hAnsi="Georgia" w:cs="宋体"/>
+          <w:color w:val="000000"/>
+          <w:kern w:val="0"/>
+          <w:sz w:val="27"/>
+          <w:szCs w:val="27"/>
+        </w:rPr>
         <w:t>l</w:t>
       </w:r>
       <w:r>
@@ -1101,7 +2382,6 @@
         </w:rPr>
         <w:t xml:space="preserve"> </w:t>
       </w:r>
-      <w:proofErr w:type="spellStart"/>
       <w:r>
         <w:rPr>
           <w:rFonts w:ascii="Georgia" w:eastAsia="宋体" w:hAnsi="Georgia" w:cs="宋体"/>
@@ -1130,9 +2410,460 @@
           <w:sz w:val="27"/>
           <w:szCs w:val="27"/>
         </w:rPr>
+        <w:t xml:space="preserve">r then </w:t>
+      </w:r>
+      <w:r>
+        <w:rPr>
+          <w:rFonts w:ascii="Georgia" w:eastAsia="宋体" w:hAnsi="Georgia" w:cs="宋体"/>
+          <w:color w:val="000000"/>
+          <w:kern w:val="0"/>
+          <w:sz w:val="27"/>
+          <w:szCs w:val="27"/>
+          <w:shd w:val="clear" w:color="auto" w:fill="FFFFFF"/>
+        </w:rPr>
+        <w:t>Word Split</w:t>
+      </w:r>
+      <w:r>
+        <w:rPr>
+          <w:rFonts w:ascii="Georgia" w:eastAsia="宋体" w:hAnsi="Georgia" w:cs="宋体"/>
+          <w:color w:val="000000"/>
+          <w:kern w:val="0"/>
+          <w:sz w:val="27"/>
+          <w:szCs w:val="27"/>
+        </w:rPr>
+        <w:t xml:space="preserve"> </w:t>
+      </w:r>
+      <w:r>
+        <w:rPr>
+          <w:rFonts w:ascii="Georgia" w:eastAsia="宋体" w:hAnsi="Georgia" w:cs="宋体"/>
+          <w:color w:val="000000"/>
+          <w:kern w:val="0"/>
+          <w:sz w:val="27"/>
+          <w:szCs w:val="27"/>
+        </w:rPr>
+        <w:t>(</w:t>
+      </w:r>
+      <w:r>
+        <w:rPr>
+          <w:rFonts w:ascii="Georgia" w:eastAsia="宋体" w:hAnsi="Georgia" w:cs="宋体"/>
+          <w:color w:val="000000"/>
+          <w:kern w:val="0"/>
+          <w:sz w:val="27"/>
+          <w:szCs w:val="27"/>
+        </w:rPr>
+        <w:t>l</w:t>
+      </w:r>
+      <w:r>
+        <w:rPr>
+          <w:rFonts w:ascii="Georgia" w:eastAsia="宋体" w:hAnsi="Georgia" w:cs="宋体"/>
+          <w:color w:val="000000"/>
+          <w:kern w:val="0"/>
+          <w:sz w:val="27"/>
+          <w:szCs w:val="27"/>
+        </w:rPr>
+        <w:t>)</w:t>
+      </w:r>
+      <w:r>
+        <w:rPr>
+          <w:rFonts w:ascii="Georgia" w:eastAsia="宋体" w:hAnsi="Georgia" w:cs="宋体"/>
+          <w:color w:val="000000"/>
+          <w:kern w:val="0"/>
+          <w:sz w:val="27"/>
+          <w:szCs w:val="27"/>
+        </w:rPr>
+        <w:t xml:space="preserve"> </w:t>
+      </w:r>
+      <w:r>
+        <w:rPr>
+          <w:rFonts w:ascii="Georgia" w:eastAsia="宋体" w:hAnsi="Georgia" w:cs="宋体"/>
+          <w:color w:val="000000"/>
+          <w:kern w:val="0"/>
+          <w:sz w:val="27"/>
+          <w:szCs w:val="27"/>
+        </w:rPr>
+        <w:t xml:space="preserve">U </w:t>
+      </w:r>
+      <w:r>
+        <w:rPr>
+          <w:rFonts w:ascii="Georgia" w:eastAsia="宋体" w:hAnsi="Georgia" w:cs="宋体"/>
+          <w:color w:val="000000"/>
+          <w:kern w:val="0"/>
+          <w:sz w:val="27"/>
+          <w:szCs w:val="27"/>
+          <w:shd w:val="clear" w:color="auto" w:fill="FFFFFF"/>
+        </w:rPr>
+        <w:t>Word Split</w:t>
+      </w:r>
+      <w:r>
+        <w:rPr>
+          <w:rFonts w:ascii="Georgia" w:eastAsia="宋体" w:hAnsi="Georgia" w:cs="宋体"/>
+          <w:color w:val="000000"/>
+          <w:kern w:val="0"/>
+          <w:sz w:val="27"/>
+          <w:szCs w:val="27"/>
+        </w:rPr>
+        <w:t xml:space="preserve"> </w:t>
+      </w:r>
+      <w:r>
+        <w:rPr>
+          <w:rFonts w:ascii="Georgia" w:eastAsia="宋体" w:hAnsi="Georgia" w:cs="宋体"/>
+          <w:color w:val="000000"/>
+          <w:kern w:val="0"/>
+          <w:sz w:val="27"/>
+          <w:szCs w:val="27"/>
+        </w:rPr>
+        <w:t>(</w:t>
+      </w:r>
+      <w:r>
+        <w:rPr>
+          <w:rFonts w:ascii="Georgia" w:eastAsia="宋体" w:hAnsi="Georgia" w:cs="宋体"/>
+          <w:color w:val="000000"/>
+          <w:kern w:val="0"/>
+          <w:sz w:val="27"/>
+          <w:szCs w:val="27"/>
+        </w:rPr>
         <w:t>r</w:t>
       </w:r>
-      <w:proofErr w:type="spellEnd"/>
+      <w:r>
+        <w:rPr>
+          <w:rFonts w:ascii="Georgia" w:eastAsia="宋体" w:hAnsi="Georgia" w:cs="宋体"/>
+          <w:color w:val="000000"/>
+          <w:kern w:val="0"/>
+          <w:sz w:val="27"/>
+          <w:szCs w:val="27"/>
+        </w:rPr>
+        <w:t>)</w:t>
+      </w:r>
+    </w:p>
+    <w:p/>
+    <w:p/>
+    <w:p>
+      <w:pPr>
+        <w:widowControl/>
+        <w:shd w:val="clear" w:color="auto" w:fill="FFFFFF"/>
+        <w:jc w:val="left"/>
+        <w:rPr>
+          <w:rFonts w:ascii="Georgia" w:eastAsia="宋体" w:hAnsi="Georgia" w:cs="宋体"/>
+          <w:color w:val="000000"/>
+          <w:kern w:val="0"/>
+          <w:sz w:val="27"/>
+          <w:szCs w:val="27"/>
+        </w:rPr>
+      </w:pPr>
+      <w:r>
+        <w:rPr>
+          <w:rFonts w:ascii="Georgia" w:eastAsia="宋体" w:hAnsi="Georgia" w:cs="宋体" w:hint="eastAsia"/>
+          <w:color w:val="000000"/>
+          <w:kern w:val="0"/>
+          <w:sz w:val="27"/>
+          <w:szCs w:val="27"/>
+        </w:rPr>
+        <w:t>F</w:t>
+      </w:r>
+      <w:r>
+        <w:rPr>
+          <w:rFonts w:ascii="Georgia" w:eastAsia="宋体" w:hAnsi="Georgia" w:cs="宋体"/>
+          <w:color w:val="000000"/>
+          <w:kern w:val="0"/>
+          <w:sz w:val="27"/>
+          <w:szCs w:val="27"/>
+        </w:rPr>
+        <w:t>unction Word to String</w:t>
+      </w:r>
+    </w:p>
+    <w:p>
+      <w:pPr>
+        <w:widowControl/>
+        <w:shd w:val="clear" w:color="auto" w:fill="FFFFFF"/>
+        <w:jc w:val="left"/>
+        <w:rPr>
+          <w:rFonts w:ascii="Georgia" w:eastAsia="宋体" w:hAnsi="Georgia" w:cs="宋体"/>
+          <w:color w:val="000000"/>
+          <w:kern w:val="0"/>
+          <w:sz w:val="27"/>
+          <w:szCs w:val="27"/>
+        </w:rPr>
+      </w:pPr>
+      <w:r>
+        <w:rPr>
+          <w:rFonts w:ascii="Georgia" w:eastAsia="宋体" w:hAnsi="Georgia" w:cs="宋体"/>
+          <w:color w:val="000000"/>
+          <w:kern w:val="0"/>
+          <w:sz w:val="27"/>
+          <w:szCs w:val="27"/>
+        </w:rPr>
+        <w:t>words -&gt; text</w:t>
+      </w:r>
+    </w:p>
+    <w:p>
+      <w:pPr>
+        <w:widowControl/>
+        <w:shd w:val="clear" w:color="auto" w:fill="FFFFFF"/>
+        <w:jc w:val="left"/>
+        <w:rPr>
+          <w:rFonts w:ascii="Georgia" w:eastAsia="宋体" w:hAnsi="Georgia" w:cs="宋体"/>
+          <w:color w:val="000000"/>
+          <w:kern w:val="0"/>
+          <w:sz w:val="27"/>
+          <w:szCs w:val="27"/>
+        </w:rPr>
+      </w:pPr>
+    </w:p>
+    <w:p>
+      <w:pPr>
+        <w:widowControl/>
+        <w:shd w:val="clear" w:color="auto" w:fill="FFFFFF"/>
+        <w:jc w:val="left"/>
+        <w:rPr>
+          <w:rFonts w:ascii="Georgia" w:eastAsia="宋体" w:hAnsi="Georgia" w:cs="宋体"/>
+          <w:color w:val="000000"/>
+          <w:kern w:val="0"/>
+          <w:sz w:val="27"/>
+          <w:szCs w:val="27"/>
+        </w:rPr>
+      </w:pPr>
+      <w:r>
+        <w:rPr>
+          <w:rFonts w:ascii="Georgia" w:eastAsia="宋体" w:hAnsi="Georgia" w:cs="宋体" w:hint="eastAsia"/>
+          <w:color w:val="000000"/>
+          <w:kern w:val="0"/>
+          <w:sz w:val="27"/>
+          <w:szCs w:val="27"/>
+        </w:rPr>
+        <w:t>t</w:t>
+      </w:r>
+      <w:r>
+        <w:rPr>
+          <w:rFonts w:ascii="Georgia" w:eastAsia="宋体" w:hAnsi="Georgia" w:cs="宋体"/>
+          <w:color w:val="000000"/>
+          <w:kern w:val="0"/>
+          <w:sz w:val="27"/>
+          <w:szCs w:val="27"/>
+        </w:rPr>
+        <w:t>ext = String(word)</w:t>
+      </w:r>
+    </w:p>
+    <w:p>
+      <w:pPr>
+        <w:widowControl/>
+        <w:shd w:val="clear" w:color="auto" w:fill="FFFFFF"/>
+        <w:jc w:val="left"/>
+        <w:rPr>
+          <w:rFonts w:ascii="Georgia" w:eastAsia="宋体" w:hAnsi="Georgia" w:cs="宋体"/>
+          <w:color w:val="000000"/>
+          <w:kern w:val="0"/>
+          <w:sz w:val="27"/>
+          <w:szCs w:val="27"/>
+        </w:rPr>
+      </w:pPr>
+    </w:p>
+    <w:p>
+      <w:pPr>
+        <w:widowControl/>
+        <w:shd w:val="clear" w:color="auto" w:fill="FFFFFF"/>
+        <w:jc w:val="left"/>
+        <w:rPr>
+          <w:rFonts w:ascii="Georgia" w:eastAsia="宋体" w:hAnsi="Georgia" w:cs="宋体"/>
+          <w:color w:val="000000"/>
+          <w:kern w:val="0"/>
+          <w:sz w:val="27"/>
+          <w:szCs w:val="27"/>
+        </w:rPr>
+      </w:pPr>
+    </w:p>
+    <w:p>
+      <w:pPr>
+        <w:widowControl/>
+        <w:shd w:val="clear" w:color="auto" w:fill="FFFFFF"/>
+        <w:jc w:val="left"/>
+        <w:rPr>
+          <w:rFonts w:ascii="Georgia" w:eastAsia="宋体" w:hAnsi="Georgia" w:cs="宋体"/>
+          <w:color w:val="000000"/>
+          <w:kern w:val="0"/>
+          <w:sz w:val="27"/>
+          <w:szCs w:val="27"/>
+        </w:rPr>
+      </w:pPr>
+      <w:r>
+        <w:rPr>
+          <w:rFonts w:ascii="Georgia" w:eastAsia="宋体" w:hAnsi="Georgia" w:cs="宋体"/>
+          <w:color w:val="000000"/>
+          <w:kern w:val="0"/>
+          <w:sz w:val="27"/>
+          <w:szCs w:val="27"/>
+        </w:rPr>
+        <w:t>Function Word Replacement</w:t>
+      </w:r>
+    </w:p>
+    <w:p>
+      <w:pPr>
+        <w:widowControl/>
+        <w:shd w:val="clear" w:color="auto" w:fill="FFFFFF"/>
+        <w:jc w:val="left"/>
+        <w:rPr>
+          <w:rFonts w:ascii="Georgia" w:eastAsia="宋体" w:hAnsi="Georgia" w:cs="宋体"/>
+          <w:color w:val="000000"/>
+          <w:kern w:val="0"/>
+          <w:sz w:val="27"/>
+          <w:szCs w:val="27"/>
+        </w:rPr>
+      </w:pPr>
+      <w:r>
+        <w:rPr>
+          <w:rFonts w:ascii="Georgia" w:eastAsia="宋体" w:hAnsi="Georgia" w:cs="宋体"/>
+          <w:color w:val="000000"/>
+          <w:kern w:val="0"/>
+          <w:sz w:val="27"/>
+          <w:szCs w:val="27"/>
+        </w:rPr>
+        <w:t>text * word * word -&gt; text</w:t>
+      </w:r>
+    </w:p>
+    <w:p>
+      <w:pPr>
+        <w:widowControl/>
+        <w:shd w:val="clear" w:color="auto" w:fill="FFFFFF"/>
+        <w:jc w:val="left"/>
+        <w:rPr>
+          <w:rFonts w:ascii="Georgia" w:eastAsia="宋体" w:hAnsi="Georgia" w:cs="宋体"/>
+          <w:color w:val="000000"/>
+          <w:kern w:val="0"/>
+          <w:sz w:val="27"/>
+          <w:szCs w:val="27"/>
+        </w:rPr>
+      </w:pPr>
+    </w:p>
+    <w:p>
+      <w:pPr>
+        <w:widowControl/>
+        <w:shd w:val="clear" w:color="auto" w:fill="FFFFFF"/>
+        <w:jc w:val="left"/>
+        <w:rPr>
+          <w:rFonts w:ascii="Georgia" w:eastAsia="宋体" w:hAnsi="Georgia" w:cs="宋体"/>
+          <w:color w:val="000000"/>
+          <w:kern w:val="0"/>
+          <w:sz w:val="27"/>
+          <w:szCs w:val="27"/>
+        </w:rPr>
+      </w:pPr>
+      <w:r>
+        <w:rPr>
+          <w:rFonts w:ascii="Georgia" w:eastAsia="宋体" w:hAnsi="Georgia" w:cs="宋体"/>
+          <w:color w:val="000000"/>
+          <w:kern w:val="0"/>
+          <w:sz w:val="27"/>
+          <w:szCs w:val="27"/>
+        </w:rPr>
+        <w:t xml:space="preserve">replace &lt;&gt; tgt new = &lt;&gt; </w:t>
+      </w:r>
+    </w:p>
+    <w:p>
+      <w:pPr>
+        <w:widowControl/>
+        <w:shd w:val="clear" w:color="auto" w:fill="FFFFFF"/>
+        <w:jc w:val="left"/>
+        <w:rPr>
+          <w:rFonts w:ascii="Georgia" w:eastAsia="宋体" w:hAnsi="Georgia" w:cs="宋体"/>
+          <w:color w:val="000000"/>
+          <w:kern w:val="0"/>
+          <w:sz w:val="27"/>
+          <w:szCs w:val="27"/>
+        </w:rPr>
+      </w:pPr>
+      <w:r>
+        <w:rPr>
+          <w:rFonts w:ascii="Georgia" w:eastAsia="宋体" w:hAnsi="Georgia" w:cs="宋体"/>
+          <w:color w:val="000000"/>
+          <w:kern w:val="0"/>
+          <w:sz w:val="27"/>
+          <w:szCs w:val="27"/>
+        </w:rPr>
+        <w:t>if w == tgt</w:t>
+      </w:r>
+      <w:r>
+        <w:rPr>
+          <w:rFonts w:ascii="Georgia" w:eastAsia="宋体" w:hAnsi="Georgia" w:cs="宋体"/>
+          <w:color w:val="000000"/>
+          <w:kern w:val="0"/>
+          <w:sz w:val="27"/>
+          <w:szCs w:val="27"/>
+        </w:rPr>
+        <w:t xml:space="preserve"> </w:t>
+      </w:r>
+      <w:r>
+        <w:rPr>
+          <w:rFonts w:ascii="Georgia" w:eastAsia="宋体" w:hAnsi="Georgia" w:cs="宋体"/>
+          <w:color w:val="000000"/>
+          <w:kern w:val="0"/>
+          <w:sz w:val="27"/>
+          <w:szCs w:val="27"/>
+        </w:rPr>
+        <w:t xml:space="preserve"> </w:t>
+      </w:r>
+      <w:r>
+        <w:rPr>
+          <w:rFonts w:ascii="Georgia" w:eastAsia="宋体" w:hAnsi="Georgia" w:cs="宋体" w:hint="eastAsia"/>
+          <w:color w:val="000000"/>
+          <w:kern w:val="0"/>
+          <w:sz w:val="27"/>
+          <w:szCs w:val="27"/>
+        </w:rPr>
+        <w:t>then</w:t>
+      </w:r>
+      <w:r>
+        <w:rPr>
+          <w:rFonts w:ascii="Georgia" w:eastAsia="宋体" w:hAnsi="Georgia" w:cs="宋体"/>
+          <w:color w:val="000000"/>
+          <w:kern w:val="0"/>
+          <w:sz w:val="27"/>
+          <w:szCs w:val="27"/>
+        </w:rPr>
+        <w:t xml:space="preserve"> </w:t>
+      </w:r>
+      <w:r>
+        <w:rPr>
+          <w:rFonts w:ascii="Georgia" w:eastAsia="宋体" w:hAnsi="Georgia" w:cs="宋体"/>
+          <w:color w:val="000000"/>
+          <w:kern w:val="0"/>
+          <w:sz w:val="27"/>
+          <w:szCs w:val="27"/>
+        </w:rPr>
+        <w:t xml:space="preserve">replace &lt;w&gt; tgt new = &lt;new&gt; </w:t>
+      </w:r>
+    </w:p>
+    <w:p>
+      <w:pPr>
+        <w:widowControl/>
+        <w:shd w:val="clear" w:color="auto" w:fill="FFFFFF"/>
+        <w:jc w:val="left"/>
+        <w:rPr>
+          <w:rFonts w:ascii="Georgia" w:eastAsia="宋体" w:hAnsi="Georgia" w:cs="宋体"/>
+          <w:color w:val="000000"/>
+          <w:kern w:val="0"/>
+          <w:sz w:val="27"/>
+          <w:szCs w:val="27"/>
+        </w:rPr>
+      </w:pPr>
+      <w:r>
+        <w:rPr>
+          <w:rFonts w:ascii="Georgia" w:eastAsia="宋体" w:hAnsi="Georgia" w:cs="宋体"/>
+          <w:color w:val="000000"/>
+          <w:kern w:val="0"/>
+          <w:sz w:val="27"/>
+          <w:szCs w:val="27"/>
+        </w:rPr>
+        <w:t>if w != tgt</w:t>
+      </w:r>
+      <w:r>
+        <w:rPr>
+          <w:rFonts w:ascii="Georgia" w:eastAsia="宋体" w:hAnsi="Georgia" w:cs="宋体"/>
+          <w:color w:val="000000"/>
+          <w:kern w:val="0"/>
+          <w:sz w:val="27"/>
+          <w:szCs w:val="27"/>
+        </w:rPr>
+        <w:t xml:space="preserve"> </w:t>
+      </w:r>
       <w:r>
         <w:rPr>
           <w:rFonts w:ascii="Georgia" w:eastAsia="宋体" w:hAnsi="Georgia" w:cs="宋体"/>
@@ -1150,586 +2881,34 @@
           <w:kern w:val="0"/>
           <w:sz w:val="27"/>
           <w:szCs w:val="27"/>
-          <w:shd w:val="clear" w:color="auto" w:fill="FFFFFF"/>
-        </w:rPr>
-        <w:t>Word Split</w:t>
-      </w:r>
-      <w:r>
-        <w:rPr>
-          <w:rFonts w:ascii="Georgia" w:eastAsia="宋体" w:hAnsi="Georgia" w:cs="宋体"/>
-          <w:color w:val="000000"/>
-          <w:kern w:val="0"/>
-          <w:sz w:val="27"/>
-          <w:szCs w:val="27"/>
-        </w:rPr>
-        <w:t xml:space="preserve"> </w:t>
-      </w:r>
-      <w:r>
-        <w:rPr>
-          <w:rFonts w:ascii="Georgia" w:eastAsia="宋体" w:hAnsi="Georgia" w:cs="宋体"/>
-          <w:color w:val="000000"/>
-          <w:kern w:val="0"/>
-          <w:sz w:val="27"/>
-          <w:szCs w:val="27"/>
-        </w:rPr>
-        <w:t>(</w:t>
-      </w:r>
-      <w:r>
-        <w:rPr>
-          <w:rFonts w:ascii="Georgia" w:eastAsia="宋体" w:hAnsi="Georgia" w:cs="宋体"/>
-          <w:color w:val="000000"/>
-          <w:kern w:val="0"/>
-          <w:sz w:val="27"/>
-          <w:szCs w:val="27"/>
-        </w:rPr>
-        <w:t>l</w:t>
-      </w:r>
-      <w:r>
-        <w:rPr>
-          <w:rFonts w:ascii="Georgia" w:eastAsia="宋体" w:hAnsi="Georgia" w:cs="宋体"/>
-          <w:color w:val="000000"/>
-          <w:kern w:val="0"/>
-          <w:sz w:val="27"/>
-          <w:szCs w:val="27"/>
-        </w:rPr>
-        <w:t>)</w:t>
-      </w:r>
-      <w:r>
-        <w:rPr>
-          <w:rFonts w:ascii="Georgia" w:eastAsia="宋体" w:hAnsi="Georgia" w:cs="宋体"/>
-          <w:color w:val="000000"/>
-          <w:kern w:val="0"/>
-          <w:sz w:val="27"/>
-          <w:szCs w:val="27"/>
-        </w:rPr>
-        <w:t xml:space="preserve"> + </w:t>
-      </w:r>
-      <w:r>
-        <w:rPr>
-          <w:rFonts w:ascii="Georgia" w:eastAsia="宋体" w:hAnsi="Georgia" w:cs="宋体"/>
-          <w:color w:val="000000"/>
-          <w:kern w:val="0"/>
-          <w:sz w:val="27"/>
-          <w:szCs w:val="27"/>
-          <w:shd w:val="clear" w:color="auto" w:fill="FFFFFF"/>
-        </w:rPr>
-        <w:t>Word Split</w:t>
-      </w:r>
-      <w:r>
-        <w:rPr>
-          <w:rFonts w:ascii="Georgia" w:eastAsia="宋体" w:hAnsi="Georgia" w:cs="宋体"/>
-          <w:color w:val="000000"/>
-          <w:kern w:val="0"/>
-          <w:sz w:val="27"/>
-          <w:szCs w:val="27"/>
-        </w:rPr>
-        <w:t xml:space="preserve"> </w:t>
-      </w:r>
-      <w:r>
-        <w:rPr>
-          <w:rFonts w:ascii="Georgia" w:eastAsia="宋体" w:hAnsi="Georgia" w:cs="宋体"/>
-          <w:color w:val="000000"/>
-          <w:kern w:val="0"/>
-          <w:sz w:val="27"/>
-          <w:szCs w:val="27"/>
-        </w:rPr>
-        <w:t>(</w:t>
-      </w:r>
-      <w:r>
-        <w:rPr>
-          <w:rFonts w:ascii="Georgia" w:eastAsia="宋体" w:hAnsi="Georgia" w:cs="宋体"/>
-          <w:color w:val="000000"/>
-          <w:kern w:val="0"/>
-          <w:sz w:val="27"/>
-          <w:szCs w:val="27"/>
-        </w:rPr>
-        <w:t>r</w:t>
-      </w:r>
-      <w:r>
-        <w:rPr>
-          <w:rFonts w:ascii="Georgia" w:eastAsia="宋体" w:hAnsi="Georgia" w:cs="宋体"/>
-          <w:color w:val="000000"/>
-          <w:kern w:val="0"/>
-          <w:sz w:val="27"/>
-          <w:szCs w:val="27"/>
-        </w:rPr>
-        <w:t>)</w:t>
-      </w:r>
-    </w:p>
-    <w:p>
-      <w:pPr>
-        <w:widowControl/>
-        <w:shd w:val="clear" w:color="auto" w:fill="FFFFFF"/>
-        <w:jc w:val="left"/>
-        <w:rPr>
-          <w:rFonts w:ascii="Georgia" w:eastAsia="宋体" w:hAnsi="Georgia" w:cs="宋体"/>
-          <w:color w:val="000000"/>
-          <w:kern w:val="0"/>
-          <w:sz w:val="27"/>
-          <w:szCs w:val="27"/>
-        </w:rPr>
-      </w:pPr>
-      <w:r>
-        <w:rPr>
-          <w:rFonts w:ascii="Georgia" w:eastAsia="宋体" w:hAnsi="Georgia" w:cs="宋体"/>
-          <w:color w:val="000000"/>
-          <w:kern w:val="0"/>
-          <w:sz w:val="27"/>
-          <w:szCs w:val="27"/>
-        </w:rPr>
-        <w:br/>
-      </w:r>
-    </w:p>
-    <w:p>
-      <w:pPr>
-        <w:widowControl/>
-        <w:shd w:val="clear" w:color="auto" w:fill="FFFFFF"/>
-        <w:jc w:val="left"/>
-        <w:rPr>
-          <w:rFonts w:ascii="Georgia" w:eastAsia="宋体" w:hAnsi="Georgia" w:cs="宋体"/>
-          <w:color w:val="000000"/>
-          <w:kern w:val="0"/>
-          <w:sz w:val="27"/>
-          <w:szCs w:val="27"/>
-        </w:rPr>
-      </w:pPr>
-      <w:r>
-        <w:rPr>
-          <w:rFonts w:ascii="Georgia" w:eastAsia="宋体" w:hAnsi="Georgia" w:cs="宋体"/>
-          <w:color w:val="000000"/>
-          <w:kern w:val="0"/>
-          <w:sz w:val="27"/>
-          <w:szCs w:val="27"/>
-        </w:rPr>
-        <w:br/>
-      </w:r>
-    </w:p>
-    <w:p>
-      <w:pPr>
-        <w:widowControl/>
-        <w:shd w:val="clear" w:color="auto" w:fill="FFFFFF"/>
-        <w:spacing w:line="0" w:lineRule="atLeast"/>
-        <w:jc w:val="left"/>
-        <w:rPr>
-          <w:rFonts w:ascii="Georgia" w:eastAsia="宋体" w:hAnsi="Georgia" w:cs="宋体"/>
-          <w:color w:val="000000"/>
-          <w:kern w:val="0"/>
-          <w:sz w:val="27"/>
-          <w:szCs w:val="27"/>
-          <w:shd w:val="clear" w:color="auto" w:fill="FFFFFF"/>
-        </w:rPr>
-      </w:pPr>
-      <w:r>
-        <w:rPr>
-          <w:rFonts w:ascii="Georgia" w:eastAsia="宋体" w:hAnsi="Georgia" w:cs="宋体"/>
-          <w:color w:val="000000"/>
-          <w:kern w:val="0"/>
-          <w:sz w:val="27"/>
-          <w:szCs w:val="27"/>
-          <w:shd w:val="clear" w:color="auto" w:fill="FFFFFF"/>
-        </w:rPr>
-        <w:t xml:space="preserve">Function </w:t>
-      </w:r>
-      <w:r>
-        <w:rPr>
-          <w:rFonts w:ascii="Georgia" w:eastAsia="宋体" w:hAnsi="Georgia" w:cs="宋体"/>
-          <w:color w:val="000000"/>
-          <w:kern w:val="0"/>
-          <w:sz w:val="27"/>
-          <w:szCs w:val="27"/>
-          <w:shd w:val="clear" w:color="auto" w:fill="FFFFFF"/>
-        </w:rPr>
-        <w:t>Word Count</w:t>
-      </w:r>
-    </w:p>
-    <w:p>
-      <w:pPr>
-        <w:widowControl/>
-        <w:shd w:val="clear" w:color="auto" w:fill="FFFFFF"/>
-        <w:jc w:val="left"/>
-        <w:rPr>
-          <w:rFonts w:ascii="Georgia" w:eastAsia="宋体" w:hAnsi="Georgia" w:cs="宋体"/>
-          <w:color w:val="000000"/>
-          <w:kern w:val="0"/>
-          <w:sz w:val="27"/>
-          <w:szCs w:val="27"/>
-        </w:rPr>
-      </w:pPr>
-      <w:r>
-        <w:rPr>
-          <w:rFonts w:ascii="Georgia" w:eastAsia="宋体" w:hAnsi="Georgia" w:cs="宋体"/>
-          <w:color w:val="000000"/>
-          <w:kern w:val="0"/>
-          <w:sz w:val="27"/>
-          <w:szCs w:val="27"/>
-        </w:rPr>
-        <w:t>text</w:t>
-      </w:r>
-      <w:r>
-        <w:rPr>
-          <w:rFonts w:ascii="Georgia" w:eastAsia="宋体" w:hAnsi="Georgia" w:cs="宋体"/>
-          <w:color w:val="000000"/>
-          <w:kern w:val="0"/>
-          <w:sz w:val="27"/>
-          <w:szCs w:val="27"/>
-        </w:rPr>
-        <w:t xml:space="preserve"> -&gt; num</w:t>
-      </w:r>
-    </w:p>
-    <w:p>
-      <w:pPr>
-        <w:widowControl/>
-        <w:shd w:val="clear" w:color="auto" w:fill="FFFFFF"/>
-        <w:jc w:val="left"/>
-        <w:rPr>
-          <w:rFonts w:ascii="Georgia" w:eastAsia="宋体" w:hAnsi="Georgia" w:cs="宋体"/>
-          <w:color w:val="000000"/>
-          <w:kern w:val="0"/>
-          <w:sz w:val="27"/>
-          <w:szCs w:val="27"/>
-        </w:rPr>
-      </w:pPr>
-      <w:r>
-        <w:rPr>
-          <w:rFonts w:ascii="Georgia" w:eastAsia="宋体" w:hAnsi="Georgia" w:cs="宋体"/>
-          <w:color w:val="000000"/>
-          <w:kern w:val="0"/>
-          <w:sz w:val="27"/>
-          <w:szCs w:val="27"/>
-        </w:rPr>
-        <w:t xml:space="preserve">num = </w:t>
-      </w:r>
-      <w:r>
-        <w:rPr>
-          <w:rFonts w:ascii="Segoe UI Symbol" w:eastAsia="宋体" w:hAnsi="Segoe UI Symbol" w:cs="Segoe UI Symbol"/>
-          <w:color w:val="000000"/>
-          <w:kern w:val="0"/>
-          <w:sz w:val="27"/>
-          <w:szCs w:val="27"/>
-        </w:rPr>
-        <w:t>♯</w:t>
-      </w:r>
-      <w:r>
-        <w:rPr>
-          <w:rFonts w:ascii="Georgia" w:eastAsia="宋体" w:hAnsi="Georgia" w:cs="宋体"/>
-          <w:color w:val="000000"/>
-          <w:kern w:val="0"/>
-          <w:sz w:val="27"/>
-          <w:szCs w:val="27"/>
-        </w:rPr>
-        <w:t xml:space="preserve"> (words text)</w:t>
-      </w:r>
-    </w:p>
-    <w:p>
-      <w:pPr>
-        <w:widowControl/>
-        <w:shd w:val="clear" w:color="auto" w:fill="FFFFFF"/>
-        <w:jc w:val="left"/>
-        <w:rPr>
-          <w:rFonts w:ascii="Georgia" w:eastAsia="宋体" w:hAnsi="Georgia" w:cs="宋体"/>
-          <w:color w:val="000000"/>
-          <w:kern w:val="0"/>
-          <w:sz w:val="27"/>
-          <w:szCs w:val="27"/>
-        </w:rPr>
-      </w:pPr>
-      <w:r>
-        <w:rPr>
-          <w:rFonts w:ascii="Georgia" w:eastAsia="宋体" w:hAnsi="Georgia" w:cs="宋体"/>
-          <w:color w:val="000000"/>
-          <w:kern w:val="0"/>
-          <w:sz w:val="27"/>
-          <w:szCs w:val="27"/>
-        </w:rPr>
-        <w:br/>
-      </w:r>
-      <w:r>
-        <w:rPr>
-          <w:rFonts w:ascii="Georgia" w:eastAsia="宋体" w:hAnsi="Georgia" w:cs="宋体" w:hint="eastAsia"/>
-          <w:color w:val="000000"/>
-          <w:kern w:val="0"/>
-          <w:sz w:val="27"/>
-          <w:szCs w:val="27"/>
-        </w:rPr>
-        <w:t>Function</w:t>
-      </w:r>
-      <w:r>
-        <w:rPr>
-          <w:rFonts w:ascii="Georgia" w:eastAsia="宋体" w:hAnsi="Georgia" w:cs="宋体"/>
-          <w:color w:val="000000"/>
-          <w:kern w:val="0"/>
-          <w:sz w:val="27"/>
-          <w:szCs w:val="27"/>
-        </w:rPr>
-        <w:t xml:space="preserve"> Character Count</w:t>
-      </w:r>
-    </w:p>
-    <w:p>
-      <w:pPr>
-        <w:widowControl/>
-        <w:shd w:val="clear" w:color="auto" w:fill="FFFFFF"/>
-        <w:jc w:val="left"/>
-        <w:rPr>
-          <w:rFonts w:ascii="Georgia" w:eastAsia="宋体" w:hAnsi="Georgia" w:cs="宋体"/>
-          <w:color w:val="000000"/>
-          <w:kern w:val="0"/>
-          <w:sz w:val="27"/>
-          <w:szCs w:val="27"/>
-        </w:rPr>
-      </w:pPr>
-      <w:r>
-        <w:rPr>
-          <w:rFonts w:ascii="Georgia" w:eastAsia="宋体" w:hAnsi="Georgia" w:cs="宋体"/>
-          <w:color w:val="000000"/>
-          <w:kern w:val="0"/>
-          <w:sz w:val="27"/>
-          <w:szCs w:val="27"/>
-        </w:rPr>
-        <w:t>text</w:t>
-      </w:r>
-      <w:r>
-        <w:rPr>
-          <w:rFonts w:ascii="Georgia" w:eastAsia="宋体" w:hAnsi="Georgia" w:cs="宋体"/>
-          <w:color w:val="000000"/>
-          <w:kern w:val="0"/>
-          <w:sz w:val="27"/>
-          <w:szCs w:val="27"/>
-        </w:rPr>
-        <w:t xml:space="preserve"> -&gt; num</w:t>
-      </w:r>
-    </w:p>
-    <w:p>
-      <w:pPr>
-        <w:widowControl/>
-        <w:shd w:val="clear" w:color="auto" w:fill="FFFFFF"/>
-        <w:jc w:val="left"/>
-        <w:rPr>
-          <w:rFonts w:ascii="Georgia" w:eastAsia="宋体" w:hAnsi="Georgia" w:cs="宋体"/>
-          <w:color w:val="000000"/>
-          <w:kern w:val="0"/>
-          <w:sz w:val="27"/>
-          <w:szCs w:val="27"/>
-        </w:rPr>
-      </w:pPr>
-      <w:r>
-        <w:rPr>
-          <w:rFonts w:ascii="Georgia" w:eastAsia="宋体" w:hAnsi="Georgia" w:cs="宋体"/>
-          <w:color w:val="000000"/>
-          <w:kern w:val="0"/>
-          <w:sz w:val="27"/>
-          <w:szCs w:val="27"/>
-        </w:rPr>
-        <w:t xml:space="preserve">num = </w:t>
-      </w:r>
-      <w:r>
-        <w:rPr>
-          <w:rFonts w:ascii="Segoe UI Symbol" w:eastAsia="宋体" w:hAnsi="Segoe UI Symbol" w:cs="Segoe UI Symbol"/>
-          <w:color w:val="000000"/>
-          <w:kern w:val="0"/>
-          <w:sz w:val="27"/>
-          <w:szCs w:val="27"/>
-        </w:rPr>
-        <w:t>♯</w:t>
-      </w:r>
-      <w:r>
-        <w:rPr>
-          <w:rFonts w:ascii="Georgia" w:eastAsia="宋体" w:hAnsi="Georgia" w:cs="宋体"/>
-          <w:color w:val="000000"/>
-          <w:kern w:val="0"/>
-          <w:sz w:val="27"/>
-          <w:szCs w:val="27"/>
-        </w:rPr>
-        <w:t xml:space="preserve"> (</w:t>
-      </w:r>
-      <w:r>
-        <w:rPr>
-          <w:rFonts w:ascii="Georgia" w:eastAsia="宋体" w:hAnsi="Georgia" w:cs="宋体"/>
-          <w:color w:val="000000"/>
-          <w:kern w:val="0"/>
-          <w:sz w:val="27"/>
-          <w:szCs w:val="27"/>
-        </w:rPr>
-        <w:t>character</w:t>
-      </w:r>
-      <w:r>
-        <w:rPr>
-          <w:rFonts w:ascii="Georgia" w:eastAsia="宋体" w:hAnsi="Georgia" w:cs="宋体"/>
-          <w:color w:val="000000"/>
-          <w:kern w:val="0"/>
-          <w:sz w:val="27"/>
-          <w:szCs w:val="27"/>
-        </w:rPr>
-        <w:t>s text)</w:t>
-      </w:r>
-    </w:p>
-    <w:p>
-      <w:pPr>
-        <w:widowControl/>
-        <w:shd w:val="clear" w:color="auto" w:fill="FFFFFF"/>
-        <w:jc w:val="left"/>
-        <w:rPr>
-          <w:rFonts w:ascii="Georgia" w:eastAsia="宋体" w:hAnsi="Georgia" w:cs="宋体"/>
-          <w:color w:val="000000"/>
-          <w:kern w:val="0"/>
-          <w:sz w:val="27"/>
-          <w:szCs w:val="27"/>
-        </w:rPr>
-      </w:pPr>
-    </w:p>
-    <w:p>
-      <w:pPr>
-        <w:widowControl/>
-        <w:shd w:val="clear" w:color="auto" w:fill="FFFFFF"/>
-        <w:jc w:val="left"/>
-        <w:rPr>
-          <w:rFonts w:ascii="Georgia" w:eastAsia="宋体" w:hAnsi="Georgia" w:cs="宋体"/>
-          <w:color w:val="000000"/>
-          <w:kern w:val="0"/>
-          <w:sz w:val="27"/>
-          <w:szCs w:val="27"/>
-        </w:rPr>
-      </w:pPr>
-      <w:r>
-        <w:rPr>
-          <w:rFonts w:ascii="Georgia" w:eastAsia="宋体" w:hAnsi="Georgia" w:cs="宋体" w:hint="eastAsia"/>
-          <w:color w:val="000000"/>
-          <w:kern w:val="0"/>
-          <w:sz w:val="27"/>
-          <w:szCs w:val="27"/>
-        </w:rPr>
-        <w:t>Function</w:t>
-      </w:r>
-      <w:r>
-        <w:rPr>
-          <w:rFonts w:ascii="Georgia" w:eastAsia="宋体" w:hAnsi="Georgia" w:cs="宋体"/>
-          <w:color w:val="000000"/>
-          <w:kern w:val="0"/>
-          <w:sz w:val="27"/>
-          <w:szCs w:val="27"/>
-        </w:rPr>
-        <w:t xml:space="preserve"> </w:t>
-      </w:r>
-      <w:r>
-        <w:rPr>
-          <w:rFonts w:ascii="Georgia" w:eastAsia="宋体" w:hAnsi="Georgia" w:cs="宋体"/>
-          <w:color w:val="000000"/>
-          <w:kern w:val="0"/>
-          <w:sz w:val="27"/>
-          <w:szCs w:val="27"/>
-        </w:rPr>
-        <w:t>Line</w:t>
-      </w:r>
-      <w:r>
-        <w:rPr>
-          <w:rFonts w:ascii="Georgia" w:eastAsia="宋体" w:hAnsi="Georgia" w:cs="宋体"/>
-          <w:color w:val="000000"/>
-          <w:kern w:val="0"/>
-          <w:sz w:val="27"/>
-          <w:szCs w:val="27"/>
-        </w:rPr>
-        <w:t xml:space="preserve"> Count</w:t>
-      </w:r>
-    </w:p>
-    <w:p>
-      <w:pPr>
-        <w:widowControl/>
-        <w:shd w:val="clear" w:color="auto" w:fill="FFFFFF"/>
-        <w:jc w:val="left"/>
-        <w:rPr>
-          <w:rFonts w:ascii="Georgia" w:eastAsia="宋体" w:hAnsi="Georgia" w:cs="宋体"/>
-          <w:color w:val="000000"/>
-          <w:kern w:val="0"/>
-          <w:sz w:val="27"/>
-          <w:szCs w:val="27"/>
-        </w:rPr>
-      </w:pPr>
-      <w:r>
-        <w:rPr>
-          <w:rFonts w:ascii="Georgia" w:eastAsia="宋体" w:hAnsi="Georgia" w:cs="宋体"/>
-          <w:color w:val="000000"/>
-          <w:kern w:val="0"/>
-          <w:sz w:val="27"/>
-          <w:szCs w:val="27"/>
-        </w:rPr>
-        <w:lastRenderedPageBreak/>
-        <w:t>text</w:t>
-      </w:r>
-      <w:r>
-        <w:rPr>
-          <w:rFonts w:ascii="Georgia" w:eastAsia="宋体" w:hAnsi="Georgia" w:cs="宋体"/>
-          <w:color w:val="000000"/>
-          <w:kern w:val="0"/>
-          <w:sz w:val="27"/>
-          <w:szCs w:val="27"/>
-        </w:rPr>
-        <w:t xml:space="preserve"> -&gt; num</w:t>
-      </w:r>
-    </w:p>
-    <w:p>
-      <w:pPr>
-        <w:widowControl/>
-        <w:shd w:val="clear" w:color="auto" w:fill="FFFFFF"/>
-        <w:jc w:val="left"/>
-        <w:rPr>
-          <w:rFonts w:ascii="Georgia" w:eastAsia="宋体" w:hAnsi="Georgia" w:cs="宋体"/>
-          <w:color w:val="000000"/>
-          <w:kern w:val="0"/>
-          <w:sz w:val="27"/>
-          <w:szCs w:val="27"/>
-        </w:rPr>
-      </w:pPr>
-      <w:r>
-        <w:rPr>
-          <w:rFonts w:ascii="Georgia" w:eastAsia="宋体" w:hAnsi="Georgia" w:cs="宋体"/>
-          <w:color w:val="000000"/>
-          <w:kern w:val="0"/>
-          <w:sz w:val="27"/>
-          <w:szCs w:val="27"/>
-        </w:rPr>
-        <w:t xml:space="preserve">num = </w:t>
-      </w:r>
-      <w:r>
-        <w:rPr>
-          <w:rFonts w:ascii="Segoe UI Symbol" w:eastAsia="宋体" w:hAnsi="Segoe UI Symbol" w:cs="Segoe UI Symbol"/>
-          <w:color w:val="000000"/>
-          <w:kern w:val="0"/>
-          <w:sz w:val="27"/>
-          <w:szCs w:val="27"/>
-        </w:rPr>
-        <w:t>♯</w:t>
-      </w:r>
-      <w:r>
-        <w:rPr>
-          <w:rFonts w:ascii="Georgia" w:eastAsia="宋体" w:hAnsi="Georgia" w:cs="宋体"/>
-          <w:color w:val="000000"/>
-          <w:kern w:val="0"/>
-          <w:sz w:val="27"/>
-          <w:szCs w:val="27"/>
-        </w:rPr>
-        <w:t xml:space="preserve"> (</w:t>
-      </w:r>
-      <w:r>
-        <w:rPr>
-          <w:rFonts w:ascii="Georgia" w:eastAsia="宋体" w:hAnsi="Georgia" w:cs="宋体"/>
-          <w:color w:val="000000"/>
-          <w:kern w:val="0"/>
-          <w:sz w:val="27"/>
-          <w:szCs w:val="27"/>
-        </w:rPr>
-        <w:t>line</w:t>
-      </w:r>
-      <w:r>
-        <w:rPr>
-          <w:rFonts w:ascii="Georgia" w:eastAsia="宋体" w:hAnsi="Georgia" w:cs="宋体"/>
-          <w:color w:val="000000"/>
-          <w:kern w:val="0"/>
-          <w:sz w:val="27"/>
-          <w:szCs w:val="27"/>
-        </w:rPr>
-        <w:t>s text)</w:t>
-      </w:r>
-    </w:p>
-    <w:p/>
+        </w:rPr>
+        <w:t xml:space="preserve">replace &lt;w&gt; tgt new = &lt;w&gt; </w:t>
+      </w:r>
+    </w:p>
+    <w:p>
+      <w:pPr>
+        <w:widowControl/>
+        <w:shd w:val="clear" w:color="auto" w:fill="FFFFFF"/>
+        <w:jc w:val="left"/>
+        <w:rPr>
+          <w:rFonts w:ascii="Georgia" w:eastAsia="宋体" w:hAnsi="Georgia" w:cs="宋体"/>
+          <w:color w:val="000000"/>
+          <w:kern w:val="0"/>
+          <w:sz w:val="27"/>
+          <w:szCs w:val="27"/>
+        </w:rPr>
+      </w:pPr>
+      <w:r>
+        <w:rPr>
+          <w:rFonts w:ascii="Georgia" w:eastAsia="宋体" w:hAnsi="Georgia" w:cs="宋体"/>
+          <w:color w:val="000000"/>
+          <w:kern w:val="0"/>
+          <w:sz w:val="27"/>
+          <w:szCs w:val="27"/>
+        </w:rPr>
+        <w:t>replace wr tgt new = replace w + replace r</w:t>
+      </w:r>
+    </w:p>
     <w:sectPr>
       <w:pgSz w:w="11906" w:h="16838"/>
       <w:pgMar w:top="1440" w:right="1800" w:bottom="1440" w:left="1800" w:header="851" w:footer="992" w:gutter="0"/>
@@ -1741,7 +2920,7 @@
 </file>
 
 <file path=word/styles.xml><?xml version="1.0" encoding="utf-8"?>
-<w:styles xmlns:mc="http://schemas.openxmlformats.org/markup-compatibility/2006" xmlns:r="http://schemas.openxmlformats.org/officeDocument/2006/relationships" xmlns:w="http://schemas.openxmlformats.org/wordprocessingml/2006/main" xmlns:w14="http://schemas.microsoft.com/office/word/2010/wordml" xmlns:w15="http://schemas.microsoft.com/office/word/2012/wordml" xmlns:w16cex="http://schemas.microsoft.com/office/word/2018/wordml/cex" xmlns:w16cid="http://schemas.microsoft.com/office/word/2016/wordml/cid" xmlns:w16="http://schemas.microsoft.com/office/word/2018/wordml" xmlns:w16se="http://schemas.microsoft.com/office/word/2015/wordml/symex" mc:Ignorable="w14 w15 w16se w16cid w16 w16cex">
+<w:styles xmlns:mc="http://schemas.openxmlformats.org/markup-compatibility/2006" xmlns:r="http://schemas.openxmlformats.org/officeDocument/2006/relationships" xmlns:w="http://schemas.openxmlformats.org/wordprocessingml/2006/main" xmlns:w14="http://schemas.microsoft.com/office/word/2010/wordml" xmlns:w15="http://schemas.microsoft.com/office/word/2012/wordml" xmlns:w16cex="http://schemas.microsoft.com/office/word/2018/wordml/cex" xmlns:w16cid="http://schemas.microsoft.com/office/word/2016/wordml/cid" xmlns:w16="http://schemas.microsoft.com/office/word/2018/wordml" xmlns:w16sdtdh="http://schemas.microsoft.com/office/word/2020/wordml/sdtdatahash" xmlns:w16se="http://schemas.microsoft.com/office/word/2015/wordml/symex" mc:Ignorable="w14 w15 w16se w16cid w16 w16cex w16sdtdh">
   <w:docDefaults>
     <w:rPrDefault>
       <w:rPr>

</xml_diff>